<commit_message>
the phase II the pointed section
</commit_message>
<xml_diff>
--- a/Phase II/Report.docx
+++ b/Phase II/Report.docx
@@ -122,7 +122,6 @@
         </w:rPr>
         <w:t xml:space="preserve"> مربوط به هر کلمه برای ارتباط درخواست‌ها استفاده می‌کردیم ولی در اینجا می‌خواهیم با استفاده از </w:t>
       </w:r>
-      <w:proofErr w:type="spellStart"/>
       <w:r>
         <w:rPr>
           <w:rFonts w:cs="BNazanin"/>
@@ -132,7 +131,6 @@
         </w:rPr>
         <w:t>tfidf</w:t>
       </w:r>
-      <w:proofErr w:type="spellEnd"/>
       <w:r>
         <w:rPr>
           <w:rFonts w:cs="BNazanin" w:hint="cs"/>
@@ -165,47 +163,25 @@
         </w:rPr>
         <w:t xml:space="preserve">ما برای هر کلمه برای هر سند </w:t>
       </w:r>
-      <w:proofErr w:type="spellStart"/>
-      <w:r>
-        <w:rPr>
-          <w:rFonts w:cs="BNazanin"/>
-          <w:sz w:val="28"/>
-          <w:szCs w:val="28"/>
-          <w:lang w:bidi="fa-IR"/>
-        </w:rPr>
-        <w:t>tf</w:t>
-      </w:r>
-      <w:proofErr w:type="spellEnd"/>
-      <w:r>
-        <w:rPr>
-          <w:rFonts w:cs="BNazanin"/>
-          <w:sz w:val="28"/>
-          <w:szCs w:val="28"/>
-          <w:lang w:bidi="fa-IR"/>
-        </w:rPr>
-        <w:t xml:space="preserve"> , </w:t>
-      </w:r>
-      <w:proofErr w:type="spellStart"/>
-      <w:r>
-        <w:rPr>
-          <w:rFonts w:cs="BNazanin"/>
-          <w:sz w:val="28"/>
-          <w:szCs w:val="28"/>
-          <w:lang w:bidi="fa-IR"/>
-        </w:rPr>
-        <w:t>idf</w:t>
-      </w:r>
-      <w:proofErr w:type="spellEnd"/>
-      <w:r>
-        <w:rPr>
-          <w:rFonts w:cs="BNazanin"/>
-          <w:sz w:val="28"/>
-          <w:szCs w:val="28"/>
-          <w:lang w:bidi="fa-IR"/>
-        </w:rPr>
-        <w:t xml:space="preserve"> , </w:t>
-      </w:r>
-      <w:proofErr w:type="spellStart"/>
+      <w:r>
+        <w:rPr>
+          <w:rFonts w:cs="BNazanin"/>
+          <w:sz w:val="28"/>
+          <w:szCs w:val="28"/>
+          <w:lang w:bidi="fa-IR"/>
+        </w:rPr>
+        <w:t>tf , idf , tfidf</w:t>
+      </w:r>
+      <w:r>
+        <w:rPr>
+          <w:rFonts w:cs="BNazanin" w:hint="cs"/>
+          <w:sz w:val="28"/>
+          <w:szCs w:val="28"/>
+          <w:rtl/>
+          <w:lang w:bidi="fa-IR"/>
+        </w:rPr>
+        <w:t xml:space="preserve"> را محاسبه می‌کنیم و برای محاسبه شباهت نیز از روش کسینوسی استفاده خواهیم کرد پس همین جا که </w:t>
+      </w:r>
       <w:r>
         <w:rPr>
           <w:rFonts w:cs="BNazanin"/>
@@ -215,18 +191,36 @@
         </w:rPr>
         <w:t>tfidf</w:t>
       </w:r>
-      <w:proofErr w:type="spellEnd"/>
-      <w:r>
-        <w:rPr>
-          <w:rFonts w:cs="BNazanin" w:hint="cs"/>
-          <w:sz w:val="28"/>
-          <w:szCs w:val="28"/>
-          <w:rtl/>
-          <w:lang w:bidi="fa-IR"/>
-        </w:rPr>
-        <w:t xml:space="preserve"> را محاسبه می‌کنیم و برای محاسبه شباهت نیز از روش کسینوسی استفاده خواهیم کرد پس همین جا که </w:t>
-      </w:r>
-      <w:proofErr w:type="spellStart"/>
+      <w:r>
+        <w:rPr>
+          <w:rFonts w:cs="BNazanin" w:hint="cs"/>
+          <w:sz w:val="28"/>
+          <w:szCs w:val="28"/>
+          <w:rtl/>
+          <w:lang w:bidi="fa-IR"/>
+        </w:rPr>
+        <w:t xml:space="preserve"> حساب می‌کنیم </w:t>
+      </w:r>
+      <w:r>
+        <w:rPr>
+          <w:rFonts w:cs="BNazanin" w:hint="cs"/>
+          <w:sz w:val="28"/>
+          <w:szCs w:val="28"/>
+          <w:rtl/>
+          <w:lang w:bidi="fa-IR"/>
+        </w:rPr>
+        <w:t>طولش را نیز برای هر سند استفاده می‌کنیم.</w:t>
+      </w:r>
+      <w:r>
+        <w:rPr>
+          <w:rFonts w:cs="BNazanin" w:hint="cs"/>
+          <w:sz w:val="28"/>
+          <w:szCs w:val="28"/>
+          <w:rtl/>
+          <w:lang w:bidi="fa-IR"/>
+        </w:rPr>
+        <w:t xml:space="preserve"> حالا ما میتوانیم با استفاده از همین </w:t>
+      </w:r>
       <w:r>
         <w:rPr>
           <w:rFonts w:cs="BNazanin"/>
@@ -236,38 +230,111 @@
         </w:rPr>
         <w:t>tfidf</w:t>
       </w:r>
-      <w:proofErr w:type="spellEnd"/>
-      <w:r>
-        <w:rPr>
-          <w:rFonts w:cs="BNazanin" w:hint="cs"/>
-          <w:sz w:val="28"/>
-          <w:szCs w:val="28"/>
-          <w:rtl/>
-          <w:lang w:bidi="fa-IR"/>
-        </w:rPr>
-        <w:t xml:space="preserve"> حساب می‌کنیم </w:t>
-      </w:r>
-      <w:r>
-        <w:rPr>
-          <w:rFonts w:cs="BNazanin" w:hint="cs"/>
-          <w:sz w:val="28"/>
-          <w:szCs w:val="28"/>
-          <w:rtl/>
-          <w:lang w:bidi="fa-IR"/>
-        </w:rPr>
-        <w:t>طولش را نیز برای هر سند استفاده می‌کنیم.</w:t>
-      </w:r>
-      <w:r>
-        <w:rPr>
-          <w:rFonts w:cs="BNazanin" w:hint="cs"/>
-          <w:sz w:val="28"/>
-          <w:szCs w:val="28"/>
-          <w:rtl/>
-          <w:lang w:bidi="fa-IR"/>
-        </w:rPr>
-        <w:t xml:space="preserve"> حالا ما میتوانیم با استفاده از همین </w:t>
-      </w:r>
-      <w:proofErr w:type="spellStart"/>
+      <w:r>
+        <w:rPr>
+          <w:rFonts w:cs="BNazanin" w:hint="cs"/>
+          <w:sz w:val="28"/>
+          <w:szCs w:val="28"/>
+          <w:rtl/>
+          <w:lang w:bidi="fa-IR"/>
+        </w:rPr>
+        <w:t xml:space="preserve">ها میتوانیم </w:t>
+      </w:r>
+      <w:r>
+        <w:rPr>
+          <w:rFonts w:cs="BNazanin"/>
+          <w:sz w:val="28"/>
+          <w:szCs w:val="28"/>
+          <w:lang w:bidi="fa-IR"/>
+        </w:rPr>
+        <w:t xml:space="preserve">Champion List </w:t>
+      </w:r>
+      <w:r>
+        <w:rPr>
+          <w:rFonts w:cs="BNazanin" w:hint="cs"/>
+          <w:sz w:val="28"/>
+          <w:szCs w:val="28"/>
+          <w:rtl/>
+          <w:lang w:bidi="fa-IR"/>
+        </w:rPr>
+        <w:t xml:space="preserve">تشکیل دهیم ، در اینجا ما </w:t>
+      </w:r>
+      <w:r>
+        <w:rPr>
+          <w:rFonts w:cs="BNazanin"/>
+          <w:sz w:val="28"/>
+          <w:szCs w:val="28"/>
+          <w:lang w:bidi="fa-IR"/>
+        </w:rPr>
+        <w:t>Index Elimination</w:t>
+      </w:r>
+      <w:r>
+        <w:rPr>
+          <w:rFonts w:cs="BNazanin" w:hint="cs"/>
+          <w:sz w:val="28"/>
+          <w:szCs w:val="28"/>
+          <w:rtl/>
+          <w:lang w:bidi="fa-IR"/>
+        </w:rPr>
+        <w:t xml:space="preserve"> لازم نداریم چرا که از روش </w:t>
+      </w:r>
+      <w:r>
+        <w:rPr>
+          <w:rFonts w:cs="BNazanin"/>
+          <w:sz w:val="28"/>
+          <w:szCs w:val="28"/>
+          <w:lang w:bidi="fa-IR"/>
+        </w:rPr>
+        <w:t>TaaT</w:t>
+      </w:r>
+      <w:r>
+        <w:rPr>
+          <w:rFonts w:cs="BNazanin" w:hint="cs"/>
+          <w:sz w:val="28"/>
+          <w:szCs w:val="28"/>
+          <w:rtl/>
+          <w:lang w:bidi="fa-IR"/>
+        </w:rPr>
+        <w:t xml:space="preserve"> استفاده می‌کنیم خودش این قضیه رو برای ما حل می‌کند.</w:t>
+      </w:r>
+      <w:r>
+        <w:rPr>
+          <w:rFonts w:cs="BNazanin" w:hint="cs"/>
+          <w:sz w:val="28"/>
+          <w:szCs w:val="28"/>
+          <w:rtl/>
+          <w:lang w:bidi="fa-IR"/>
+        </w:rPr>
+        <w:t xml:space="preserve"> برای </w:t>
+      </w:r>
+      <w:r>
+        <w:rPr>
+          <w:rFonts w:cs="BNazanin"/>
+          <w:sz w:val="28"/>
+          <w:szCs w:val="28"/>
+          <w:lang w:bidi="fa-IR"/>
+        </w:rPr>
+        <w:t>Champion</w:t>
+      </w:r>
+      <w:r>
+        <w:rPr>
+          <w:rFonts w:cs="BNazanin"/>
+          <w:sz w:val="28"/>
+          <w:szCs w:val="28"/>
+          <w:lang w:bidi="fa-IR"/>
+        </w:rPr>
+        <w:t xml:space="preserve"> list</w:t>
+      </w:r>
+      <w:r>
+        <w:rPr>
+          <w:rFonts w:cs="BNazanin" w:hint="cs"/>
+          <w:sz w:val="28"/>
+          <w:szCs w:val="28"/>
+          <w:rtl/>
+          <w:lang w:bidi="fa-IR"/>
+        </w:rPr>
+        <w:t xml:space="preserve"> نیز هم چندین روش وجود دارد یکی از روش‌ها استفاده از یک ترشهولد برای اینکه در این لیست از اون کلمات استفاده کنیم و روش دیگه نیز می‌توانیم با سورت کردن همه لیست‌ها بر حسب </w:t>
+      </w:r>
       <w:r>
         <w:rPr>
           <w:rFonts w:cs="BNazanin"/>
@@ -277,115 +344,67 @@
         </w:rPr>
         <w:t>tfidf</w:t>
       </w:r>
-      <w:proofErr w:type="spellEnd"/>
-      <w:r>
-        <w:rPr>
-          <w:rFonts w:cs="BNazanin" w:hint="cs"/>
-          <w:sz w:val="28"/>
-          <w:szCs w:val="28"/>
-          <w:rtl/>
-          <w:lang w:bidi="fa-IR"/>
-        </w:rPr>
-        <w:t xml:space="preserve">ها میتوانیم </w:t>
-      </w:r>
-      <w:r>
-        <w:rPr>
-          <w:rFonts w:cs="BNazanin"/>
-          <w:sz w:val="28"/>
-          <w:szCs w:val="28"/>
-          <w:lang w:bidi="fa-IR"/>
-        </w:rPr>
-        <w:t xml:space="preserve">Champion List </w:t>
-      </w:r>
-      <w:r>
-        <w:rPr>
-          <w:rFonts w:cs="BNazanin" w:hint="cs"/>
-          <w:sz w:val="28"/>
-          <w:szCs w:val="28"/>
-          <w:rtl/>
-          <w:lang w:bidi="fa-IR"/>
-        </w:rPr>
-        <w:t xml:space="preserve">تشکیل دهیم ، در اینجا ما </w:t>
-      </w:r>
-      <w:r>
-        <w:rPr>
-          <w:rFonts w:cs="BNazanin"/>
-          <w:sz w:val="28"/>
-          <w:szCs w:val="28"/>
-          <w:lang w:bidi="fa-IR"/>
-        </w:rPr>
-        <w:t>Index Elimination</w:t>
-      </w:r>
-      <w:r>
-        <w:rPr>
-          <w:rFonts w:cs="BNazanin" w:hint="cs"/>
-          <w:sz w:val="28"/>
-          <w:szCs w:val="28"/>
-          <w:rtl/>
-          <w:lang w:bidi="fa-IR"/>
-        </w:rPr>
-        <w:t xml:space="preserve"> لازم نداریم چرا که از روش </w:t>
-      </w:r>
-      <w:proofErr w:type="spellStart"/>
-      <w:r>
-        <w:rPr>
-          <w:rFonts w:cs="BNazanin"/>
-          <w:sz w:val="28"/>
-          <w:szCs w:val="28"/>
-          <w:lang w:bidi="fa-IR"/>
-        </w:rPr>
-        <w:t>TaaT</w:t>
-      </w:r>
-      <w:proofErr w:type="spellEnd"/>
-      <w:r>
-        <w:rPr>
-          <w:rFonts w:cs="BNazanin" w:hint="cs"/>
-          <w:sz w:val="28"/>
-          <w:szCs w:val="28"/>
-          <w:rtl/>
-          <w:lang w:bidi="fa-IR"/>
-        </w:rPr>
-        <w:t xml:space="preserve"> استفاده می‌کنیم خودش این قضیه رو برای ما حل می‌کند.</w:t>
-      </w:r>
-      <w:r>
-        <w:rPr>
-          <w:rFonts w:cs="BNazanin" w:hint="cs"/>
-          <w:sz w:val="28"/>
-          <w:szCs w:val="28"/>
-          <w:rtl/>
-          <w:lang w:bidi="fa-IR"/>
-        </w:rPr>
-        <w:t xml:space="preserve"> برای </w:t>
-      </w:r>
-      <w:r>
-        <w:rPr>
-          <w:rFonts w:cs="BNazanin"/>
-          <w:sz w:val="28"/>
-          <w:szCs w:val="28"/>
-          <w:lang w:bidi="fa-IR"/>
-        </w:rPr>
-        <w:t>Champion</w:t>
-      </w:r>
-      <w:r>
-        <w:rPr>
-          <w:rFonts w:cs="BNazanin"/>
-          <w:sz w:val="28"/>
-          <w:szCs w:val="28"/>
-          <w:lang w:bidi="fa-IR"/>
-        </w:rPr>
-        <w:t xml:space="preserve"> list</w:t>
-      </w:r>
-      <w:r>
-        <w:rPr>
-          <w:rFonts w:cs="BNazanin" w:hint="cs"/>
-          <w:sz w:val="28"/>
-          <w:szCs w:val="28"/>
-          <w:rtl/>
-          <w:lang w:bidi="fa-IR"/>
-        </w:rPr>
-        <w:t xml:space="preserve"> نیز هم چندین روش وجود دارد یکی از روش‌ها استفاده از یک ترشهولد برای اینکه در این لیست از اون کلمات استفاده کنیم و روش دیگه نیز می‌توانیم با سورت کردن همه لیست‌ها بر حسب </w:t>
-      </w:r>
-      <w:proofErr w:type="spellStart"/>
+      <w:r>
+        <w:rPr>
+          <w:rFonts w:cs="BNazanin" w:hint="cs"/>
+          <w:sz w:val="28"/>
+          <w:szCs w:val="28"/>
+          <w:rtl/>
+          <w:lang w:bidi="fa-IR"/>
+        </w:rPr>
+        <w:t xml:space="preserve"> در ابتدا و سپس بر حسب شماره داک می‌تونیم </w:t>
+      </w:r>
+      <w:r>
+        <w:rPr>
+          <w:rFonts w:cs="BNazanin" w:hint="cs"/>
+          <w:sz w:val="28"/>
+          <w:szCs w:val="28"/>
+          <w:rtl/>
+          <w:lang w:bidi="fa-IR"/>
+        </w:rPr>
+        <w:t xml:space="preserve">میتواند برای آن استفاده کنیم ازش برای همین که حساب کردن ترشهولد نیازمند این است که کلیه مقادیر رو بشناسیم اعم از میانگین و ماکسیمم و شاید هم مینیمم </w:t>
+      </w:r>
+      <w:r>
+        <w:rPr>
+          <w:rFonts w:cs="BNazanin" w:hint="cs"/>
+          <w:sz w:val="28"/>
+          <w:szCs w:val="28"/>
+          <w:rtl/>
+          <w:lang w:bidi="fa-IR"/>
+        </w:rPr>
+        <w:t>که بتوانیم یک محدوده‌</w:t>
+      </w:r>
+      <w:r>
+        <w:rPr>
+          <w:rFonts w:cs="BNazanin" w:hint="cs"/>
+          <w:vanish/>
+          <w:sz w:val="28"/>
+          <w:szCs w:val="28"/>
+          <w:rtl/>
+          <w:lang w:bidi="fa-IR"/>
+        </w:rPr>
+        <w:t>ی تی</w:t>
+      </w:r>
+      <w:r>
+        <w:rPr>
+          <w:rFonts w:cs="BNazanin"/>
+          <w:vanish/>
+          <w:sz w:val="28"/>
+          <w:szCs w:val="28"/>
+          <w:lang w:bidi="fa-IR"/>
+        </w:rPr>
+        <w:t>jdsdasd</w:t>
+      </w:r>
+      <w:r>
+        <w:rPr>
+          <w:rFonts w:cs="BNazanin" w:hint="cs"/>
+          <w:sz w:val="28"/>
+          <w:szCs w:val="28"/>
+          <w:rtl/>
+          <w:lang w:bidi="fa-IR"/>
+        </w:rPr>
+        <w:t xml:space="preserve">‌‌ای برای اینکه </w:t>
+      </w:r>
       <w:r>
         <w:rPr>
           <w:rFonts w:cs="BNazanin"/>
@@ -395,79 +414,6 @@
         </w:rPr>
         <w:t>tfidf</w:t>
       </w:r>
-      <w:proofErr w:type="spellEnd"/>
-      <w:r>
-        <w:rPr>
-          <w:rFonts w:cs="BNazanin" w:hint="cs"/>
-          <w:sz w:val="28"/>
-          <w:szCs w:val="28"/>
-          <w:rtl/>
-          <w:lang w:bidi="fa-IR"/>
-        </w:rPr>
-        <w:t xml:space="preserve"> در ابتدا و سپس بر حسب شماره داک می‌تونیم </w:t>
-      </w:r>
-      <w:r>
-        <w:rPr>
-          <w:rFonts w:cs="BNazanin" w:hint="cs"/>
-          <w:sz w:val="28"/>
-          <w:szCs w:val="28"/>
-          <w:rtl/>
-          <w:lang w:bidi="fa-IR"/>
-        </w:rPr>
-        <w:t xml:space="preserve">میتواند برای آن استفاده کنیم ازش برای همین که حساب کردن ترشهولد نیازمند این است که کلیه مقادیر رو بشناسیم اعم از میانگین و ماکسیمم و شاید هم مینیمم </w:t>
-      </w:r>
-      <w:r>
-        <w:rPr>
-          <w:rFonts w:cs="BNazanin" w:hint="cs"/>
-          <w:sz w:val="28"/>
-          <w:szCs w:val="28"/>
-          <w:rtl/>
-          <w:lang w:bidi="fa-IR"/>
-        </w:rPr>
-        <w:t>که بتوانیم یک محدوده‌</w:t>
-      </w:r>
-      <w:r>
-        <w:rPr>
-          <w:rFonts w:cs="BNazanin" w:hint="cs"/>
-          <w:vanish/>
-          <w:sz w:val="28"/>
-          <w:szCs w:val="28"/>
-          <w:rtl/>
-          <w:lang w:bidi="fa-IR"/>
-        </w:rPr>
-        <w:t>ی تی</w:t>
-      </w:r>
-      <w:r>
-        <w:rPr>
-          <w:rFonts w:cs="BNazanin"/>
-          <w:vanish/>
-          <w:sz w:val="28"/>
-          <w:szCs w:val="28"/>
-          <w:lang w:bidi="fa-IR"/>
-        </w:rPr>
-        <w:t>jdsdasd</w:t>
-      </w:r>
-      <w:r>
-        <w:rPr>
-          <w:rFonts w:cs="BNazanin" w:hint="cs"/>
-          <w:sz w:val="28"/>
-          <w:szCs w:val="28"/>
-          <w:rtl/>
-          <w:lang w:bidi="fa-IR"/>
-        </w:rPr>
-        <w:t xml:space="preserve">‌‌ای برای اینکه </w:t>
-      </w:r>
-      <w:proofErr w:type="spellStart"/>
-      <w:r>
-        <w:rPr>
-          <w:rFonts w:cs="BNazanin"/>
-          <w:sz w:val="28"/>
-          <w:szCs w:val="28"/>
-          <w:lang w:bidi="fa-IR"/>
-        </w:rPr>
-        <w:t>tfidf</w:t>
-      </w:r>
-      <w:proofErr w:type="spellEnd"/>
       <w:r>
         <w:rPr>
           <w:rFonts w:cs="BNazanin" w:hint="cs"/>
@@ -734,7 +680,6 @@
         <w:lastRenderedPageBreak/>
         <w:t xml:space="preserve">1)  پرسمان‌های برای </w:t>
       </w:r>
-      <w:proofErr w:type="spellStart"/>
       <w:r>
         <w:rPr>
           <w:rFonts w:cs="BNazanin"/>
@@ -744,40 +689,28 @@
         </w:rPr>
         <w:t>tfidf</w:t>
       </w:r>
-      <w:proofErr w:type="spellEnd"/>
-    </w:p>
-    <w:p>
-      <w:pPr>
-        <w:bidi/>
-        <w:rPr>
-          <w:rFonts w:cs="BNazanin"/>
-          <w:sz w:val="28"/>
-          <w:szCs w:val="28"/>
-          <w:rtl/>
-          <w:lang w:bidi="fa-IR"/>
-        </w:rPr>
-      </w:pPr>
-      <w:r>
-        <w:rPr>
-          <w:rFonts w:cs="BNazanin" w:hint="cs"/>
-          <w:i/>
-          <w:sz w:val="28"/>
-          <w:szCs w:val="28"/>
-          <w:rtl/>
-          <w:lang w:bidi="fa-IR"/>
-        </w:rPr>
-        <w:t>الف)</w:t>
-      </w:r>
-      <w:r>
-        <w:rPr>
-          <w:rFonts w:cs="BNazanin" w:hint="cs"/>
-          <w:i/>
-          <w:sz w:val="28"/>
-          <w:szCs w:val="28"/>
-          <w:rtl/>
-          <w:lang w:bidi="fa-IR"/>
-        </w:rPr>
-        <w:t xml:space="preserve"> </w:t>
+    </w:p>
+    <w:p>
+      <w:pPr>
+        <w:bidi/>
+        <w:rPr>
+          <w:rFonts w:cs="BNazanin"/>
+          <w:sz w:val="28"/>
+          <w:szCs w:val="28"/>
+          <w:rtl/>
+          <w:lang w:bidi="fa-IR"/>
+        </w:rPr>
+      </w:pPr>
+      <w:r>
+        <w:rPr>
+          <w:rFonts w:cs="BNazanin" w:hint="cs"/>
+          <w:i/>
+          <w:sz w:val="28"/>
+          <w:szCs w:val="28"/>
+          <w:rtl/>
+          <w:lang w:bidi="fa-IR"/>
+        </w:rPr>
+        <w:t xml:space="preserve">الف) </w:t>
       </w:r>
       <w:r>
         <w:rPr>
@@ -1460,7 +1393,6 @@
         </w:rPr>
         <w:t xml:space="preserve">باز هم مرتبط است خبر منتشر شده درباره فدراسیون ژیمناستیک که در باره تغییر دبیر فدارسیون هست در اینجا باز هم تاثییر </w:t>
       </w:r>
-      <w:proofErr w:type="spellStart"/>
       <w:r>
         <w:rPr>
           <w:rFonts w:cs="BNazanin"/>
@@ -1471,7 +1403,6 @@
         </w:rPr>
         <w:t>idf</w:t>
       </w:r>
-      <w:proofErr w:type="spellEnd"/>
       <w:r>
         <w:rPr>
           <w:rFonts w:cs="BNazanin" w:hint="cs"/>
@@ -2397,7 +2328,6 @@
         </w:rPr>
         <w:t xml:space="preserve">هر دو سند مرتبط هستند اما نتیجه در حالت 2 مرتبط تر است در فاز 1 بیشتر به بودن دو کلمه توجه شده در حالی که در حالت دوم به این توجه شده است که کلمه آسترازنکا با توجه به این که خاص تر هست </w:t>
       </w:r>
-      <w:proofErr w:type="spellStart"/>
       <w:r>
         <w:rPr>
           <w:rFonts w:cs="BNazanin"/>
@@ -2408,7 +2338,6 @@
         </w:rPr>
         <w:t>idf</w:t>
       </w:r>
-      <w:proofErr w:type="spellEnd"/>
       <w:r>
         <w:rPr>
           <w:rFonts w:cs="BNazanin" w:hint="cs"/>
@@ -2715,13 +2644,3722 @@
       <w:pPr>
         <w:bidi/>
         <w:rPr>
-          <w:rFonts w:cs="BNazanin" w:hint="cs"/>
+          <w:rFonts w:cs="BNazanin"/>
           <w:iCs/>
           <w:sz w:val="28"/>
           <w:szCs w:val="28"/>
           <w:lang w:bidi="fa-IR"/>
         </w:rPr>
       </w:pPr>
+    </w:p>
+    <w:p>
+      <w:pPr>
+        <w:bidi/>
+        <w:rPr>
+          <w:rFonts w:cs="BNazanin"/>
+          <w:iCs/>
+          <w:sz w:val="28"/>
+          <w:szCs w:val="28"/>
+          <w:lang w:bidi="fa-IR"/>
+        </w:rPr>
+      </w:pPr>
+    </w:p>
+    <w:p>
+      <w:pPr>
+        <w:bidi/>
+        <w:rPr>
+          <w:rFonts w:cs="BNazanin"/>
+          <w:iCs/>
+          <w:sz w:val="28"/>
+          <w:szCs w:val="28"/>
+          <w:lang w:bidi="fa-IR"/>
+        </w:rPr>
+      </w:pPr>
+    </w:p>
+    <w:p>
+      <w:pPr>
+        <w:bidi/>
+        <w:rPr>
+          <w:rFonts w:cs="BNazanin"/>
+          <w:iCs/>
+          <w:sz w:val="28"/>
+          <w:szCs w:val="28"/>
+          <w:lang w:bidi="fa-IR"/>
+        </w:rPr>
+      </w:pPr>
+    </w:p>
+    <w:p>
+      <w:pPr>
+        <w:bidi/>
+        <w:rPr>
+          <w:rFonts w:cs="BNazanin"/>
+          <w:iCs/>
+          <w:sz w:val="28"/>
+          <w:szCs w:val="28"/>
+          <w:lang w:bidi="fa-IR"/>
+        </w:rPr>
+      </w:pPr>
+    </w:p>
+    <w:p>
+      <w:pPr>
+        <w:bidi/>
+        <w:rPr>
+          <w:rFonts w:cs="BNazanin"/>
+          <w:iCs/>
+          <w:sz w:val="28"/>
+          <w:szCs w:val="28"/>
+          <w:lang w:bidi="fa-IR"/>
+        </w:rPr>
+      </w:pPr>
+    </w:p>
+    <w:p>
+      <w:pPr>
+        <w:bidi/>
+        <w:rPr>
+          <w:rFonts w:cs="BNazanin"/>
+          <w:iCs/>
+          <w:sz w:val="28"/>
+          <w:szCs w:val="28"/>
+          <w:lang w:bidi="fa-IR"/>
+        </w:rPr>
+      </w:pPr>
+    </w:p>
+    <w:p>
+      <w:pPr>
+        <w:bidi/>
+        <w:rPr>
+          <w:rFonts w:cs="BNazanin"/>
+          <w:iCs/>
+          <w:sz w:val="28"/>
+          <w:szCs w:val="28"/>
+          <w:lang w:bidi="fa-IR"/>
+        </w:rPr>
+      </w:pPr>
+    </w:p>
+    <w:p>
+      <w:pPr>
+        <w:bidi/>
+        <w:rPr>
+          <w:rFonts w:cs="BNazanin"/>
+          <w:iCs/>
+          <w:sz w:val="28"/>
+          <w:szCs w:val="28"/>
+          <w:lang w:bidi="fa-IR"/>
+        </w:rPr>
+      </w:pPr>
+    </w:p>
+    <w:p>
+      <w:pPr>
+        <w:bidi/>
+        <w:rPr>
+          <w:rFonts w:cs="BNazanin"/>
+          <w:iCs/>
+          <w:sz w:val="28"/>
+          <w:szCs w:val="28"/>
+          <w:lang w:bidi="fa-IR"/>
+        </w:rPr>
+      </w:pPr>
+    </w:p>
+    <w:p>
+      <w:pPr>
+        <w:bidi/>
+        <w:rPr>
+          <w:rFonts w:cs="BNazanin"/>
+          <w:iCs/>
+          <w:sz w:val="28"/>
+          <w:szCs w:val="28"/>
+          <w:lang w:bidi="fa-IR"/>
+        </w:rPr>
+      </w:pPr>
+    </w:p>
+    <w:p>
+      <w:pPr>
+        <w:bidi/>
+        <w:rPr>
+          <w:rFonts w:cs="BNazanin"/>
+          <w:iCs/>
+          <w:sz w:val="28"/>
+          <w:szCs w:val="28"/>
+          <w:lang w:bidi="fa-IR"/>
+        </w:rPr>
+      </w:pPr>
+    </w:p>
+    <w:p>
+      <w:pPr>
+        <w:bidi/>
+        <w:rPr>
+          <w:rFonts w:cs="BNazanin"/>
+          <w:i/>
+          <w:sz w:val="28"/>
+          <w:szCs w:val="28"/>
+          <w:rtl/>
+          <w:lang w:bidi="fa-IR"/>
+        </w:rPr>
+      </w:pPr>
+      <w:r>
+        <w:rPr>
+          <w:rFonts w:cs="BNazanin" w:hint="cs"/>
+          <w:i/>
+          <w:sz w:val="28"/>
+          <w:szCs w:val="28"/>
+          <w:rtl/>
+          <w:lang w:bidi="fa-IR"/>
+        </w:rPr>
+        <w:lastRenderedPageBreak/>
+        <w:t xml:space="preserve">بخش امتیازی </w:t>
+      </w:r>
+    </w:p>
+    <w:p>
+      <w:pPr>
+        <w:bidi/>
+        <w:rPr>
+          <w:rFonts w:cs="BNazanin"/>
+          <w:i/>
+          <w:sz w:val="28"/>
+          <w:szCs w:val="28"/>
+          <w:rtl/>
+          <w:lang w:bidi="fa-IR"/>
+        </w:rPr>
+      </w:pPr>
+      <w:r>
+        <w:rPr>
+          <w:rFonts w:cs="BNazanin" w:hint="cs"/>
+          <w:i/>
+          <w:sz w:val="28"/>
+          <w:szCs w:val="28"/>
+          <w:rtl/>
+          <w:lang w:bidi="fa-IR"/>
+        </w:rPr>
+        <w:t xml:space="preserve">در این بخش ابتدا ما دیتا‌های خود را مورد پردازش قرار می‌دهیم به این صورت که تمامی کلمات رو می‌دهیم تا </w:t>
+      </w:r>
+      <w:r>
+        <w:rPr>
+          <w:rFonts w:cs="BNazanin"/>
+          <w:iCs/>
+          <w:sz w:val="28"/>
+          <w:szCs w:val="28"/>
+          <w:lang w:bidi="fa-IR"/>
+        </w:rPr>
+        <w:t>word vector</w:t>
+      </w:r>
+      <w:r>
+        <w:rPr>
+          <w:rFonts w:cs="BNazanin" w:hint="cs"/>
+          <w:iCs/>
+          <w:sz w:val="28"/>
+          <w:szCs w:val="28"/>
+          <w:rtl/>
+          <w:lang w:bidi="fa-IR"/>
+        </w:rPr>
+        <w:t xml:space="preserve"> </w:t>
+      </w:r>
+      <w:r>
+        <w:rPr>
+          <w:rFonts w:cs="BNazanin" w:hint="cs"/>
+          <w:i/>
+          <w:sz w:val="28"/>
+          <w:szCs w:val="28"/>
+          <w:rtl/>
+          <w:lang w:bidi="fa-IR"/>
+        </w:rPr>
+        <w:t xml:space="preserve">انها رو بدست بیاریم حال برای وزن دهی آنها از همان مقادیر </w:t>
+      </w:r>
+      <w:r>
+        <w:rPr>
+          <w:rFonts w:cs="BNazanin"/>
+          <w:i/>
+          <w:sz w:val="28"/>
+          <w:szCs w:val="28"/>
+          <w:lang w:bidi="fa-IR"/>
+        </w:rPr>
+        <w:t>tfidf</w:t>
+      </w:r>
+      <w:r>
+        <w:rPr>
+          <w:rFonts w:cs="BNazanin" w:hint="cs"/>
+          <w:i/>
+          <w:sz w:val="28"/>
+          <w:szCs w:val="28"/>
+          <w:rtl/>
+          <w:lang w:bidi="fa-IR"/>
+        </w:rPr>
+        <w:t xml:space="preserve"> خودمان که در همین فاز بدست آورده‌ایم استفاده می‌کنیم.</w:t>
+      </w:r>
+    </w:p>
+    <w:p>
+      <w:pPr>
+        <w:bidi/>
+        <w:rPr>
+          <w:rFonts w:cs="BNazanin"/>
+          <w:i/>
+          <w:sz w:val="28"/>
+          <w:szCs w:val="28"/>
+          <w:rtl/>
+          <w:lang w:bidi="fa-IR"/>
+        </w:rPr>
+      </w:pPr>
+    </w:p>
+    <w:p>
+      <w:pPr>
+        <w:bidi/>
+        <w:rPr>
+          <w:rFonts w:cs="BNazanin"/>
+          <w:i/>
+          <w:sz w:val="28"/>
+          <w:szCs w:val="28"/>
+          <w:lang w:bidi="fa-IR"/>
+        </w:rPr>
+      </w:pPr>
+      <w:r>
+        <w:rPr>
+          <w:rFonts w:cs="BNazanin" w:hint="cs"/>
+          <w:i/>
+          <w:sz w:val="28"/>
+          <w:szCs w:val="28"/>
+          <w:rtl/>
+          <w:lang w:bidi="fa-IR"/>
+        </w:rPr>
+        <w:t xml:space="preserve">زمانی که می‌خواهیم </w:t>
+      </w:r>
+      <w:r>
+        <w:rPr>
+          <w:rFonts w:cs="BNazanin"/>
+          <w:i/>
+          <w:sz w:val="28"/>
+          <w:szCs w:val="28"/>
+          <w:lang w:bidi="fa-IR"/>
+        </w:rPr>
+        <w:t>doc embbeding</w:t>
+      </w:r>
+      <w:r>
+        <w:rPr>
+          <w:rFonts w:cs="BNazanin" w:hint="cs"/>
+          <w:i/>
+          <w:sz w:val="28"/>
+          <w:szCs w:val="28"/>
+          <w:rtl/>
+          <w:lang w:bidi="fa-IR"/>
+        </w:rPr>
+        <w:t xml:space="preserve"> رو بدست بیاریم می‌توانیم کلماتی که موجود نیست رو در نظر نگیریم(با </w:t>
+      </w:r>
+      <w:r>
+        <w:rPr>
+          <w:rFonts w:cs="BNazanin"/>
+          <w:i/>
+          <w:sz w:val="28"/>
+          <w:szCs w:val="28"/>
+          <w:lang w:bidi="fa-IR"/>
+        </w:rPr>
+        <w:t>try except</w:t>
+      </w:r>
+      <w:r>
+        <w:rPr>
+          <w:rFonts w:cs="BNazanin" w:hint="cs"/>
+          <w:i/>
+          <w:sz w:val="28"/>
+          <w:szCs w:val="28"/>
+          <w:rtl/>
+          <w:lang w:bidi="fa-IR"/>
+        </w:rPr>
+        <w:t>)</w:t>
+      </w:r>
+    </w:p>
+    <w:p>
+      <w:pPr>
+        <w:bidi/>
+        <w:rPr>
+          <w:rFonts w:cs="BNazanin"/>
+          <w:i/>
+          <w:sz w:val="28"/>
+          <w:szCs w:val="28"/>
+          <w:rtl/>
+          <w:lang w:bidi="fa-IR"/>
+        </w:rPr>
+      </w:pPr>
+      <w:r>
+        <w:rPr>
+          <w:rFonts w:cs="BNazanin" w:hint="cs"/>
+          <w:i/>
+          <w:sz w:val="28"/>
+          <w:szCs w:val="28"/>
+          <w:rtl/>
+          <w:lang w:bidi="fa-IR"/>
+        </w:rPr>
+        <w:t>حالا برای چند کوئری میایم ببینم مدلی که آموزش دادیم چه کرد</w:t>
+      </w:r>
+    </w:p>
+    <w:p>
+      <w:pPr>
+        <w:bidi/>
+        <w:rPr>
+          <w:rFonts w:cs="BNazanin"/>
+          <w:i/>
+          <w:sz w:val="28"/>
+          <w:szCs w:val="28"/>
+          <w:rtl/>
+          <w:lang w:bidi="fa-IR"/>
+        </w:rPr>
+      </w:pPr>
+      <w:r>
+        <w:rPr>
+          <w:rFonts w:cs="BNazanin" w:hint="cs"/>
+          <w:i/>
+          <w:sz w:val="28"/>
+          <w:szCs w:val="28"/>
+          <w:rtl/>
+          <w:lang w:bidi="fa-IR"/>
+        </w:rPr>
+        <w:t xml:space="preserve">ژیمناستیک </w:t>
+      </w:r>
+    </w:p>
+    <w:p>
+      <w:pPr>
+        <w:bidi/>
+        <w:rPr>
+          <w:rFonts w:cs="BNazanin"/>
+          <w:i/>
+          <w:sz w:val="28"/>
+          <w:szCs w:val="28"/>
+          <w:rtl/>
+          <w:lang w:bidi="fa-IR"/>
+        </w:rPr>
+      </w:pPr>
+      <w:r>
+        <w:rPr>
+          <w:rFonts w:cs="BNazanin" w:hint="cs"/>
+          <w:i/>
+          <w:sz w:val="28"/>
+          <w:szCs w:val="28"/>
+          <w:rtl/>
+          <w:lang w:bidi="fa-IR"/>
+        </w:rPr>
+        <w:t xml:space="preserve">در 5 تا داک باز گردانده شده در مدلی که ما آموزش دادیم به این صورت هست که مرتبط ترین داک در مورد تعطیلی رشته‌های ورزشی هست و سند بعدی هم به همین صورت ولی سند سوم به فوت هنرمند پیشکسوت بوده که اصلا مرتبط نبوده(تنها شباهتی که دارد وجود هنر بوده </w:t>
+      </w:r>
+      <w:r>
+        <w:rPr>
+          <mc:AlternateContent>
+            <mc:Choice Requires="w16se">
+              <w:rFonts w:cs="BNazanin"/>
+            </mc:Choice>
+            <mc:Fallback>
+              <w:rFonts w:ascii="Segoe UI Emoji" w:eastAsia="Segoe UI Emoji" w:hAnsi="Segoe UI Emoji" w:cs="Segoe UI Emoji"/>
+            </mc:Fallback>
+          </mc:AlternateContent>
+          <w:i/>
+          <w:sz w:val="28"/>
+          <w:szCs w:val="28"/>
+          <w:lang w:bidi="fa-IR"/>
+        </w:rPr>
+        <mc:AlternateContent>
+          <mc:Choice Requires="w16se">
+            <w16se:symEx w16se:font="Segoe UI Emoji" w16se:char="1F60A"/>
+          </mc:Choice>
+          <mc:Fallback>
+            <w:t>😊</w:t>
+          </mc:Fallback>
+        </mc:AlternateContent>
+      </w:r>
+      <w:r>
+        <w:rPr>
+          <w:rFonts w:cs="BNazanin" w:hint="cs"/>
+          <w:i/>
+          <w:sz w:val="28"/>
+          <w:szCs w:val="28"/>
+          <w:rtl/>
+          <w:lang w:bidi="fa-IR"/>
+        </w:rPr>
+        <w:t xml:space="preserve">) و دو داک بعدی هم به همین صورت بوده </w:t>
+      </w:r>
+    </w:p>
+    <w:p>
+      <w:pPr>
+        <w:bidi/>
+        <w:rPr>
+          <w:rFonts w:cs="BNazanin"/>
+          <w:i/>
+          <w:sz w:val="28"/>
+          <w:szCs w:val="28"/>
+          <w:lang w:bidi="fa-IR"/>
+        </w:rPr>
+      </w:pPr>
+      <w:r>
+        <w:rPr>
+          <w:rFonts w:cs="BNazanin" w:hint="cs"/>
+          <w:i/>
+          <w:sz w:val="28"/>
+          <w:szCs w:val="28"/>
+          <w:rtl/>
+          <w:lang w:bidi="fa-IR"/>
+        </w:rPr>
+        <w:t xml:space="preserve">برای </w:t>
+      </w:r>
+    </w:p>
+    <w:p>
+      <w:pPr>
+        <w:rPr>
+          <w:rFonts w:cs="BNazanin"/>
+          <w:i/>
+          <w:sz w:val="28"/>
+          <w:szCs w:val="28"/>
+          <w:lang w:bidi="fa-IR"/>
+        </w:rPr>
+      </w:pPr>
+      <w:r>
+        <w:rPr>
+          <w:rFonts w:cs="BNazanin"/>
+          <w:i/>
+          <w:sz w:val="28"/>
+          <w:szCs w:val="28"/>
+          <w:lang w:bidi="fa-IR"/>
+        </w:rPr>
+        <w:t xml:space="preserve">Precision@K = 1 </w:t>
+      </w:r>
+      <w:r>
+        <w:rPr>
+          <w:rFonts w:cs="BNazanin"/>
+          <w:i/>
+          <w:sz w:val="28"/>
+          <w:szCs w:val="28"/>
+          <w:lang w:bidi="fa-IR"/>
+        </w:rPr>
+        <w:t>(</w:t>
+      </w:r>
+      <w:r>
+        <w:rPr>
+          <w:rFonts w:cs="BNazanin" w:hint="cs"/>
+          <w:i/>
+          <w:sz w:val="28"/>
+          <w:szCs w:val="28"/>
+          <w:rtl/>
+          <w:lang w:bidi="fa-IR"/>
+        </w:rPr>
+        <w:t>1 میشود برای این حالت زیرا اولینی که بازگشته مرتبط هست</w:t>
+      </w:r>
+      <w:r>
+        <w:rPr>
+          <w:rFonts w:cs="BNazanin"/>
+          <w:i/>
+          <w:sz w:val="28"/>
+          <w:szCs w:val="28"/>
+          <w:lang w:bidi="fa-IR"/>
+        </w:rPr>
+        <w:t>)</w:t>
+      </w:r>
+      <w:r>
+        <w:rPr>
+          <w:rFonts w:cs="BNazanin"/>
+          <w:i/>
+          <w:sz w:val="28"/>
+          <w:szCs w:val="28"/>
+          <w:lang w:bidi="fa-IR"/>
+        </w:rPr>
+        <w:t xml:space="preserve"> </w:t>
+      </w:r>
+    </w:p>
+    <w:p>
+      <w:pPr>
+        <w:rPr>
+          <w:rFonts w:cs="BNazanin"/>
+          <w:i/>
+          <w:sz w:val="28"/>
+          <w:szCs w:val="28"/>
+          <w:lang w:bidi="fa-IR"/>
+        </w:rPr>
+      </w:pPr>
+      <w:r>
+        <w:rPr>
+          <w:rFonts w:cs="BNazanin"/>
+          <w:i/>
+          <w:sz w:val="28"/>
+          <w:szCs w:val="28"/>
+          <w:lang w:bidi="fa-IR"/>
+        </w:rPr>
+        <w:t xml:space="preserve">Precision@K = </w:t>
+      </w:r>
+      <w:r>
+        <w:rPr>
+          <w:rFonts w:cs="BNazanin"/>
+          <w:i/>
+          <w:sz w:val="28"/>
+          <w:szCs w:val="28"/>
+          <w:lang w:bidi="fa-IR"/>
+        </w:rPr>
+        <w:t xml:space="preserve">5 </w:t>
+      </w:r>
+      <w:r>
+        <w:rPr>
+          <w:rFonts w:cs="BNazanin"/>
+          <w:i/>
+          <w:sz w:val="28"/>
+          <w:szCs w:val="28"/>
+          <w:lang w:bidi="fa-IR"/>
+        </w:rPr>
+        <w:t xml:space="preserve"> </w:t>
+      </w:r>
+      <w:r>
+        <w:rPr>
+          <w:rFonts w:cs="BNazanin"/>
+          <w:i/>
+          <w:sz w:val="28"/>
+          <w:szCs w:val="28"/>
+          <w:lang w:bidi="fa-IR"/>
+        </w:rPr>
+        <w:t>(</w:t>
+      </w:r>
+      <w:r>
+        <w:rPr>
+          <w:rFonts w:cs="BNazanin" w:hint="cs"/>
+          <w:i/>
+          <w:sz w:val="28"/>
+          <w:szCs w:val="28"/>
+          <w:rtl/>
+          <w:lang w:bidi="fa-IR"/>
+        </w:rPr>
+        <w:t>0.4 می‌شود برای این حالت زیرا که فقط 2 تا از 5 تا مرتبط بوده</w:t>
+      </w:r>
+      <w:r>
+        <w:rPr>
+          <w:rFonts w:cs="BNazanin"/>
+          <w:i/>
+          <w:sz w:val="28"/>
+          <w:szCs w:val="28"/>
+          <w:lang w:bidi="fa-IR"/>
+        </w:rPr>
+        <w:t>)</w:t>
+      </w:r>
+    </w:p>
+    <w:p>
+      <w:pPr>
+        <w:rPr>
+          <w:rFonts w:cs="BNazanin"/>
+          <w:i/>
+          <w:sz w:val="28"/>
+          <w:szCs w:val="28"/>
+          <w:rtl/>
+          <w:lang w:bidi="fa-IR"/>
+        </w:rPr>
+      </w:pPr>
+      <w:r>
+        <w:rPr>
+          <w:rFonts w:cs="BNazanin"/>
+          <w:i/>
+          <w:sz w:val="28"/>
+          <w:szCs w:val="28"/>
+          <w:lang w:bidi="fa-IR"/>
+        </w:rPr>
+        <w:t>MAP (0.5(1+1/2))</w:t>
+      </w:r>
+      <w:r>
+        <w:rPr>
+          <w:rFonts w:cs="BNazanin" w:hint="cs"/>
+          <w:i/>
+          <w:sz w:val="28"/>
+          <w:szCs w:val="28"/>
+          <w:rtl/>
+          <w:lang w:bidi="fa-IR"/>
+        </w:rPr>
+        <w:t xml:space="preserve">در اینجا دو تا اولی فقط مرتبط بود و مقدار 0.75 درصد می‌شود </w:t>
+      </w:r>
+    </w:p>
+    <w:p>
+      <w:pPr>
+        <w:rPr>
+          <w:rFonts w:cs="BNazanin" w:hint="cs"/>
+          <w:i/>
+          <w:sz w:val="28"/>
+          <w:szCs w:val="28"/>
+          <w:rtl/>
+          <w:lang w:bidi="fa-IR"/>
+        </w:rPr>
+      </w:pPr>
+    </w:p>
+    <w:p>
+      <w:pPr>
+        <w:bidi/>
+        <w:rPr>
+          <w:rFonts w:cs="BNazanin"/>
+          <w:i/>
+          <w:sz w:val="28"/>
+          <w:szCs w:val="28"/>
+          <w:rtl/>
+          <w:lang w:bidi="fa-IR"/>
+        </w:rPr>
+      </w:pPr>
+      <w:r>
+        <w:rPr>
+          <w:rFonts w:cs="BNazanin"/>
+          <w:i/>
+          <w:noProof/>
+          <w:sz w:val="28"/>
+          <w:szCs w:val="28"/>
+          <w:rtl/>
+          <w:lang w:val="fa-IR" w:bidi="fa-IR"/>
+        </w:rPr>
+        <w:lastRenderedPageBreak/>
+        <w:drawing>
+          <wp:inline distT="0" distB="0" distL="0" distR="0" wp14:anchorId="6B0293DE" wp14:editId="6592F23C">
+            <wp:extent cx="5943600" cy="3341370"/>
+            <wp:effectExtent l="0" t="0" r="0" b="0"/>
+            <wp:docPr id="8" name="Picture 8"/>
+            <wp:cNvGraphicFramePr>
+              <a:graphicFrameLocks xmlns:a="http://schemas.openxmlformats.org/drawingml/2006/main" noChangeAspect="1"/>
+            </wp:cNvGraphicFramePr>
+            <a:graphic xmlns:a="http://schemas.openxmlformats.org/drawingml/2006/main">
+              <a:graphicData uri="http://schemas.openxmlformats.org/drawingml/2006/picture">
+                <pic:pic xmlns:pic="http://schemas.openxmlformats.org/drawingml/2006/picture">
+                  <pic:nvPicPr>
+                    <pic:cNvPr id="8" name="Picture 8"/>
+                    <pic:cNvPicPr/>
+                  </pic:nvPicPr>
+                  <pic:blipFill>
+                    <a:blip r:embed="rId13">
+                      <a:extLst>
+                        <a:ext uri="{28A0092B-C50C-407E-A947-70E740481C1C}">
+                          <a14:useLocalDpi xmlns:a14="http://schemas.microsoft.com/office/drawing/2010/main" val="0"/>
+                        </a:ext>
+                      </a:extLst>
+                    </a:blip>
+                    <a:stretch>
+                      <a:fillRect/>
+                    </a:stretch>
+                  </pic:blipFill>
+                  <pic:spPr>
+                    <a:xfrm>
+                      <a:off x="0" y="0"/>
+                      <a:ext cx="5943600" cy="3341370"/>
+                    </a:xfrm>
+                    <a:prstGeom prst="rect">
+                      <a:avLst/>
+                    </a:prstGeom>
+                  </pic:spPr>
+                </pic:pic>
+              </a:graphicData>
+            </a:graphic>
+          </wp:inline>
+        </w:drawing>
+      </w:r>
+    </w:p>
+    <w:p>
+      <w:pPr>
+        <w:bidi/>
+        <w:rPr>
+          <w:rFonts w:cs="BNazanin"/>
+          <w:i/>
+          <w:sz w:val="28"/>
+          <w:szCs w:val="28"/>
+          <w:rtl/>
+          <w:lang w:bidi="fa-IR"/>
+        </w:rPr>
+      </w:pPr>
+      <w:r>
+        <w:rPr>
+          <w:rFonts w:cs="BNazanin" w:hint="cs"/>
+          <w:i/>
+          <w:sz w:val="28"/>
+          <w:szCs w:val="28"/>
+          <w:rtl/>
+          <w:lang w:bidi="fa-IR"/>
+        </w:rPr>
+        <w:t xml:space="preserve">در 5 داک اول که با مدل از پیش آموزش داده استفاده کردیم به این صورت هست که هر 5 داک به صورتی با </w:t>
+      </w:r>
+      <w:r>
+        <w:rPr>
+          <w:rFonts w:cs="BNazanin" w:hint="cs"/>
+          <w:i/>
+          <w:sz w:val="28"/>
+          <w:szCs w:val="28"/>
+          <w:rtl/>
+          <w:lang w:bidi="fa-IR"/>
+        </w:rPr>
+        <w:t>کوئری مد نظر ما ارتباط داشتند و هیچ داکی بی ارتباط نبود</w:t>
+      </w:r>
+    </w:p>
+    <w:p>
+      <w:pPr>
+        <w:rPr>
+          <w:rFonts w:cs="BNazanin"/>
+          <w:i/>
+          <w:sz w:val="28"/>
+          <w:szCs w:val="28"/>
+          <w:lang w:bidi="fa-IR"/>
+        </w:rPr>
+      </w:pPr>
+      <w:r>
+        <w:rPr>
+          <w:rFonts w:cs="BNazanin"/>
+          <w:i/>
+          <w:sz w:val="28"/>
+          <w:szCs w:val="28"/>
+          <w:lang w:bidi="fa-IR"/>
+        </w:rPr>
+        <w:t>Precision@K = 1 (</w:t>
+      </w:r>
+      <w:r>
+        <w:rPr>
+          <w:rFonts w:cs="BNazanin" w:hint="cs"/>
+          <w:i/>
+          <w:sz w:val="28"/>
+          <w:szCs w:val="28"/>
+          <w:rtl/>
+          <w:lang w:bidi="fa-IR"/>
+        </w:rPr>
+        <w:t>1 میشود برای این حالت زیرا اولینی که بازگشته مرتبط هست</w:t>
+      </w:r>
+      <w:r>
+        <w:rPr>
+          <w:rFonts w:cs="BNazanin"/>
+          <w:i/>
+          <w:sz w:val="28"/>
+          <w:szCs w:val="28"/>
+          <w:lang w:bidi="fa-IR"/>
+        </w:rPr>
+        <w:t xml:space="preserve">) </w:t>
+      </w:r>
+    </w:p>
+    <w:p>
+      <w:pPr>
+        <w:rPr>
+          <w:rFonts w:cs="BNazanin"/>
+          <w:i/>
+          <w:sz w:val="28"/>
+          <w:szCs w:val="28"/>
+          <w:lang w:bidi="fa-IR"/>
+        </w:rPr>
+      </w:pPr>
+      <w:r>
+        <w:rPr>
+          <w:rFonts w:cs="BNazanin"/>
+          <w:i/>
+          <w:sz w:val="28"/>
+          <w:szCs w:val="28"/>
+          <w:lang w:bidi="fa-IR"/>
+        </w:rPr>
+        <w:t>Precision@K = 5  (</w:t>
+      </w:r>
+      <w:r>
+        <w:rPr>
+          <w:rFonts w:cs="BNazanin" w:hint="cs"/>
+          <w:i/>
+          <w:sz w:val="28"/>
+          <w:szCs w:val="28"/>
+          <w:rtl/>
+          <w:lang w:bidi="fa-IR"/>
+        </w:rPr>
+        <w:t>هر 5 داک مرتبط اند پس 1 می‌شود</w:t>
+      </w:r>
+      <w:r>
+        <w:rPr>
+          <w:rFonts w:cs="BNazanin"/>
+          <w:i/>
+          <w:sz w:val="28"/>
+          <w:szCs w:val="28"/>
+          <w:lang w:bidi="fa-IR"/>
+        </w:rPr>
+        <w:t>)</w:t>
+      </w:r>
+    </w:p>
+    <w:p>
+      <w:pPr>
+        <w:tabs>
+          <w:tab w:val="center" w:pos="4680"/>
+        </w:tabs>
+        <w:rPr>
+          <w:rFonts w:cs="BNazanin"/>
+          <w:i/>
+          <w:sz w:val="28"/>
+          <w:szCs w:val="28"/>
+          <w:rtl/>
+          <w:lang w:bidi="fa-IR"/>
+        </w:rPr>
+      </w:pPr>
+      <w:r>
+        <w:rPr>
+          <w:rFonts w:cs="BNazanin"/>
+          <w:i/>
+          <w:sz w:val="28"/>
+          <w:szCs w:val="28"/>
+          <w:lang w:bidi="fa-IR"/>
+        </w:rPr>
+        <w:t>MAP (</w:t>
+      </w:r>
+      <w:r>
+        <w:rPr>
+          <w:rFonts w:cs="BNazanin" w:hint="cs"/>
+          <w:i/>
+          <w:sz w:val="28"/>
+          <w:szCs w:val="28"/>
+          <w:rtl/>
+          <w:lang w:bidi="fa-IR"/>
+        </w:rPr>
+        <w:t>0.2</w:t>
+      </w:r>
+      <w:r>
+        <w:rPr>
+          <w:rFonts w:cs="BNazanin"/>
+          <w:i/>
+          <w:sz w:val="28"/>
+          <w:szCs w:val="28"/>
+          <w:lang w:bidi="fa-IR"/>
+        </w:rPr>
+        <w:t>(</w:t>
+      </w:r>
+      <w:r>
+        <w:rPr>
+          <w:rFonts w:cs="BNazanin" w:hint="cs"/>
+          <w:i/>
+          <w:sz w:val="28"/>
+          <w:szCs w:val="28"/>
+          <w:rtl/>
+          <w:lang w:bidi="fa-IR"/>
+        </w:rPr>
+        <w:t>1</w:t>
+      </w:r>
+      <w:r>
+        <w:rPr>
+          <w:rFonts w:cs="BNazanin"/>
+          <w:i/>
+          <w:sz w:val="28"/>
+          <w:szCs w:val="28"/>
+          <w:lang w:bidi="fa-IR"/>
+        </w:rPr>
+        <w:t>+</w:t>
+      </w:r>
+      <w:r>
+        <w:rPr>
+          <w:rFonts w:cs="BNazanin" w:hint="cs"/>
+          <w:i/>
+          <w:sz w:val="28"/>
+          <w:szCs w:val="28"/>
+          <w:rtl/>
+          <w:lang w:bidi="fa-IR"/>
+        </w:rPr>
+        <w:t>1+1+1+1</w:t>
+      </w:r>
+      <w:r>
+        <w:rPr>
+          <w:rFonts w:cs="BNazanin"/>
+          <w:i/>
+          <w:sz w:val="28"/>
+          <w:szCs w:val="28"/>
+          <w:lang w:bidi="fa-IR"/>
+        </w:rPr>
+        <w:t>))</w:t>
+      </w:r>
+      <w:r>
+        <w:rPr>
+          <w:rFonts w:cs="BNazanin" w:hint="cs"/>
+          <w:i/>
+          <w:sz w:val="28"/>
+          <w:szCs w:val="28"/>
+          <w:rtl/>
+          <w:lang w:bidi="fa-IR"/>
+        </w:rPr>
+        <w:t>هم 1 می‌شود</w:t>
+      </w:r>
+      <w:r>
+        <w:rPr>
+          <w:rFonts w:cs="BNazanin" w:hint="cs"/>
+          <w:i/>
+          <w:sz w:val="28"/>
+          <w:szCs w:val="28"/>
+          <w:rtl/>
+          <w:lang w:bidi="fa-IR"/>
+        </w:rPr>
+        <w:t xml:space="preserve"> </w:t>
+      </w:r>
+      <w:r>
+        <w:rPr>
+          <w:rFonts w:cs="BNazanin"/>
+          <w:i/>
+          <w:sz w:val="28"/>
+          <w:szCs w:val="28"/>
+          <w:rtl/>
+          <w:lang w:bidi="fa-IR"/>
+        </w:rPr>
+        <w:tab/>
+      </w:r>
+    </w:p>
+    <w:p>
+      <w:pPr>
+        <w:bidi/>
+        <w:rPr>
+          <w:rFonts w:cs="BNazanin"/>
+          <w:i/>
+          <w:sz w:val="28"/>
+          <w:szCs w:val="28"/>
+          <w:rtl/>
+          <w:lang w:bidi="fa-IR"/>
+        </w:rPr>
+      </w:pPr>
+    </w:p>
+    <w:p>
+      <w:pPr>
+        <w:bidi/>
+        <w:rPr>
+          <w:rFonts w:cs="BNazanin"/>
+          <w:i/>
+          <w:sz w:val="28"/>
+          <w:szCs w:val="28"/>
+          <w:rtl/>
+          <w:lang w:bidi="fa-IR"/>
+        </w:rPr>
+      </w:pPr>
+      <w:r>
+        <w:rPr>
+          <w:rFonts w:cs="BNazanin"/>
+          <w:i/>
+          <w:noProof/>
+          <w:sz w:val="28"/>
+          <w:szCs w:val="28"/>
+          <w:rtl/>
+          <w:lang w:val="fa-IR" w:bidi="fa-IR"/>
+        </w:rPr>
+        <w:lastRenderedPageBreak/>
+        <w:drawing>
+          <wp:inline distT="0" distB="0" distL="0" distR="0" wp14:anchorId="6C9105E5" wp14:editId="15CCFC14">
+            <wp:extent cx="5943600" cy="3341370"/>
+            <wp:effectExtent l="0" t="0" r="0" b="0"/>
+            <wp:docPr id="13" name="Picture 13"/>
+            <wp:cNvGraphicFramePr>
+              <a:graphicFrameLocks xmlns:a="http://schemas.openxmlformats.org/drawingml/2006/main" noChangeAspect="1"/>
+            </wp:cNvGraphicFramePr>
+            <a:graphic xmlns:a="http://schemas.openxmlformats.org/drawingml/2006/main">
+              <a:graphicData uri="http://schemas.openxmlformats.org/drawingml/2006/picture">
+                <pic:pic xmlns:pic="http://schemas.openxmlformats.org/drawingml/2006/picture">
+                  <pic:nvPicPr>
+                    <pic:cNvPr id="13" name="Picture 13"/>
+                    <pic:cNvPicPr/>
+                  </pic:nvPicPr>
+                  <pic:blipFill>
+                    <a:blip r:embed="rId14">
+                      <a:extLst>
+                        <a:ext uri="{28A0092B-C50C-407E-A947-70E740481C1C}">
+                          <a14:useLocalDpi xmlns:a14="http://schemas.microsoft.com/office/drawing/2010/main" val="0"/>
+                        </a:ext>
+                      </a:extLst>
+                    </a:blip>
+                    <a:stretch>
+                      <a:fillRect/>
+                    </a:stretch>
+                  </pic:blipFill>
+                  <pic:spPr>
+                    <a:xfrm>
+                      <a:off x="0" y="0"/>
+                      <a:ext cx="5943600" cy="3341370"/>
+                    </a:xfrm>
+                    <a:prstGeom prst="rect">
+                      <a:avLst/>
+                    </a:prstGeom>
+                  </pic:spPr>
+                </pic:pic>
+              </a:graphicData>
+            </a:graphic>
+          </wp:inline>
+        </w:drawing>
+      </w:r>
+    </w:p>
+    <w:p>
+      <w:pPr>
+        <w:bidi/>
+        <w:rPr>
+          <w:rFonts w:cs="BNazanin"/>
+          <w:i/>
+          <w:sz w:val="28"/>
+          <w:szCs w:val="28"/>
+          <w:rtl/>
+          <w:lang w:bidi="fa-IR"/>
+        </w:rPr>
+      </w:pPr>
+    </w:p>
+    <w:p>
+      <w:pPr>
+        <w:bidi/>
+        <w:rPr>
+          <w:rFonts w:cs="BNazanin"/>
+          <w:i/>
+          <w:sz w:val="28"/>
+          <w:szCs w:val="28"/>
+          <w:rtl/>
+          <w:lang w:bidi="fa-IR"/>
+        </w:rPr>
+      </w:pPr>
+      <w:r>
+        <w:rPr>
+          <w:rFonts w:cs="BNazanin" w:hint="cs"/>
+          <w:i/>
+          <w:sz w:val="28"/>
+          <w:szCs w:val="28"/>
+          <w:rtl/>
+          <w:lang w:bidi="fa-IR"/>
+        </w:rPr>
+        <w:t>در مورد کوئری بعد واکسن آسترازنکا در نظر گرفتیم</w:t>
+      </w:r>
+    </w:p>
+    <w:p>
+      <w:pPr>
+        <w:bidi/>
+        <w:rPr>
+          <w:rFonts w:cs="BNazanin"/>
+          <w:i/>
+          <w:sz w:val="28"/>
+          <w:szCs w:val="28"/>
+          <w:rtl/>
+          <w:lang w:bidi="fa-IR"/>
+        </w:rPr>
+      </w:pPr>
+      <w:r>
+        <w:rPr>
+          <w:rFonts w:cs="BNazanin" w:hint="cs"/>
+          <w:i/>
+          <w:sz w:val="28"/>
+          <w:szCs w:val="28"/>
+          <w:rtl/>
+          <w:lang w:bidi="fa-IR"/>
+        </w:rPr>
+        <w:t xml:space="preserve">در هر دو مدل 5 داک ابتدایی بازگردانده شده یکسان هست ولی تفاوت در رنک بندی موجود هست و این می‌تواند به خاطر خاص بودن کوئری ما بوده </w:t>
+      </w:r>
+    </w:p>
+    <w:p>
+      <w:pPr>
+        <w:bidi/>
+        <w:rPr>
+          <w:rFonts w:cs="BNazanin"/>
+          <w:i/>
+          <w:sz w:val="28"/>
+          <w:szCs w:val="28"/>
+          <w:rtl/>
+          <w:lang w:bidi="fa-IR"/>
+        </w:rPr>
+      </w:pPr>
+      <w:r>
+        <w:rPr>
+          <w:rFonts w:cs="BNazanin" w:hint="cs"/>
+          <w:i/>
+          <w:sz w:val="28"/>
+          <w:szCs w:val="28"/>
+          <w:rtl/>
+          <w:lang w:bidi="fa-IR"/>
+        </w:rPr>
+        <w:t xml:space="preserve">در این حالت مدل که ما آموزش دادیم </w:t>
+      </w:r>
+    </w:p>
+    <w:p>
+      <w:pPr>
+        <w:bidi/>
+        <w:rPr>
+          <w:rFonts w:cs="BNazanin"/>
+          <w:i/>
+          <w:sz w:val="28"/>
+          <w:szCs w:val="28"/>
+          <w:rtl/>
+          <w:lang w:bidi="fa-IR"/>
+        </w:rPr>
+      </w:pPr>
+      <w:r>
+        <w:rPr>
+          <w:rFonts w:cs="BNazanin"/>
+          <w:i/>
+          <w:noProof/>
+          <w:sz w:val="28"/>
+          <w:szCs w:val="28"/>
+          <w:rtl/>
+          <w:lang w:val="fa-IR" w:bidi="fa-IR"/>
+        </w:rPr>
+        <w:lastRenderedPageBreak/>
+        <w:drawing>
+          <wp:inline distT="0" distB="0" distL="0" distR="0" wp14:anchorId="25EE5990" wp14:editId="0134E305">
+            <wp:extent cx="5943600" cy="3341370"/>
+            <wp:effectExtent l="0" t="0" r="0" b="0"/>
+            <wp:docPr id="14" name="Picture 14"/>
+            <wp:cNvGraphicFramePr>
+              <a:graphicFrameLocks xmlns:a="http://schemas.openxmlformats.org/drawingml/2006/main" noChangeAspect="1"/>
+            </wp:cNvGraphicFramePr>
+            <a:graphic xmlns:a="http://schemas.openxmlformats.org/drawingml/2006/main">
+              <a:graphicData uri="http://schemas.openxmlformats.org/drawingml/2006/picture">
+                <pic:pic xmlns:pic="http://schemas.openxmlformats.org/drawingml/2006/picture">
+                  <pic:nvPicPr>
+                    <pic:cNvPr id="14" name="Picture 14"/>
+                    <pic:cNvPicPr/>
+                  </pic:nvPicPr>
+                  <pic:blipFill>
+                    <a:blip r:embed="rId15">
+                      <a:extLst>
+                        <a:ext uri="{28A0092B-C50C-407E-A947-70E740481C1C}">
+                          <a14:useLocalDpi xmlns:a14="http://schemas.microsoft.com/office/drawing/2010/main" val="0"/>
+                        </a:ext>
+                      </a:extLst>
+                    </a:blip>
+                    <a:stretch>
+                      <a:fillRect/>
+                    </a:stretch>
+                  </pic:blipFill>
+                  <pic:spPr>
+                    <a:xfrm>
+                      <a:off x="0" y="0"/>
+                      <a:ext cx="5943600" cy="3341370"/>
+                    </a:xfrm>
+                    <a:prstGeom prst="rect">
+                      <a:avLst/>
+                    </a:prstGeom>
+                  </pic:spPr>
+                </pic:pic>
+              </a:graphicData>
+            </a:graphic>
+          </wp:inline>
+        </w:drawing>
+      </w:r>
+    </w:p>
+    <w:p>
+      <w:pPr>
+        <w:bidi/>
+        <w:rPr>
+          <w:rFonts w:cs="BNazanin"/>
+          <w:i/>
+          <w:sz w:val="28"/>
+          <w:szCs w:val="28"/>
+          <w:rtl/>
+          <w:lang w:bidi="fa-IR"/>
+        </w:rPr>
+      </w:pPr>
+      <w:r>
+        <w:rPr>
+          <w:rFonts w:cs="BNazanin" w:hint="cs"/>
+          <w:i/>
+          <w:sz w:val="28"/>
+          <w:szCs w:val="28"/>
+          <w:rtl/>
+          <w:lang w:bidi="fa-IR"/>
+        </w:rPr>
+        <w:t>و مدل از پیش آموزش داده شده</w:t>
+      </w:r>
+    </w:p>
+    <w:p>
+      <w:pPr>
+        <w:bidi/>
+        <w:rPr>
+          <w:rFonts w:cs="BNazanin"/>
+          <w:i/>
+          <w:sz w:val="28"/>
+          <w:szCs w:val="28"/>
+          <w:rtl/>
+          <w:lang w:bidi="fa-IR"/>
+        </w:rPr>
+      </w:pPr>
+      <w:r>
+        <w:rPr>
+          <w:rFonts w:cs="BNazanin"/>
+          <w:i/>
+          <w:noProof/>
+          <w:sz w:val="28"/>
+          <w:szCs w:val="28"/>
+          <w:rtl/>
+          <w:lang w:val="fa-IR" w:bidi="fa-IR"/>
+        </w:rPr>
+        <w:drawing>
+          <wp:inline distT="0" distB="0" distL="0" distR="0" wp14:anchorId="30D1B5B0" wp14:editId="10F10A93">
+            <wp:extent cx="5943600" cy="3341370"/>
+            <wp:effectExtent l="0" t="0" r="0" b="0"/>
+            <wp:docPr id="15" name="Picture 15"/>
+            <wp:cNvGraphicFramePr>
+              <a:graphicFrameLocks xmlns:a="http://schemas.openxmlformats.org/drawingml/2006/main" noChangeAspect="1"/>
+            </wp:cNvGraphicFramePr>
+            <a:graphic xmlns:a="http://schemas.openxmlformats.org/drawingml/2006/main">
+              <a:graphicData uri="http://schemas.openxmlformats.org/drawingml/2006/picture">
+                <pic:pic xmlns:pic="http://schemas.openxmlformats.org/drawingml/2006/picture">
+                  <pic:nvPicPr>
+                    <pic:cNvPr id="15" name="Picture 15"/>
+                    <pic:cNvPicPr/>
+                  </pic:nvPicPr>
+                  <pic:blipFill>
+                    <a:blip r:embed="rId16">
+                      <a:extLst>
+                        <a:ext uri="{28A0092B-C50C-407E-A947-70E740481C1C}">
+                          <a14:useLocalDpi xmlns:a14="http://schemas.microsoft.com/office/drawing/2010/main" val="0"/>
+                        </a:ext>
+                      </a:extLst>
+                    </a:blip>
+                    <a:stretch>
+                      <a:fillRect/>
+                    </a:stretch>
+                  </pic:blipFill>
+                  <pic:spPr>
+                    <a:xfrm>
+                      <a:off x="0" y="0"/>
+                      <a:ext cx="5943600" cy="3341370"/>
+                    </a:xfrm>
+                    <a:prstGeom prst="rect">
+                      <a:avLst/>
+                    </a:prstGeom>
+                  </pic:spPr>
+                </pic:pic>
+              </a:graphicData>
+            </a:graphic>
+          </wp:inline>
+        </w:drawing>
+      </w:r>
+    </w:p>
+    <w:p>
+      <w:pPr>
+        <w:rPr>
+          <w:rFonts w:cs="BNazanin"/>
+          <w:i/>
+          <w:sz w:val="28"/>
+          <w:szCs w:val="28"/>
+          <w:lang w:bidi="fa-IR"/>
+        </w:rPr>
+      </w:pPr>
+      <w:r>
+        <w:rPr>
+          <w:rFonts w:cs="BNazanin"/>
+          <w:i/>
+          <w:sz w:val="28"/>
+          <w:szCs w:val="28"/>
+          <w:lang w:bidi="fa-IR"/>
+        </w:rPr>
+        <w:t>Precision@K = 1 (</w:t>
+      </w:r>
+      <w:r>
+        <w:rPr>
+          <w:rFonts w:cs="BNazanin" w:hint="cs"/>
+          <w:i/>
+          <w:sz w:val="28"/>
+          <w:szCs w:val="28"/>
+          <w:rtl/>
+          <w:lang w:bidi="fa-IR"/>
+        </w:rPr>
+        <w:t>1 میشود برای این حالت زیرا اولینی که بازگشته مرتبط هست</w:t>
+      </w:r>
+      <w:r>
+        <w:rPr>
+          <w:rFonts w:cs="BNazanin"/>
+          <w:i/>
+          <w:sz w:val="28"/>
+          <w:szCs w:val="28"/>
+          <w:lang w:bidi="fa-IR"/>
+        </w:rPr>
+        <w:t xml:space="preserve">) </w:t>
+      </w:r>
+    </w:p>
+    <w:p>
+      <w:pPr>
+        <w:rPr>
+          <w:rFonts w:cs="BNazanin"/>
+          <w:i/>
+          <w:sz w:val="28"/>
+          <w:szCs w:val="28"/>
+          <w:lang w:bidi="fa-IR"/>
+        </w:rPr>
+      </w:pPr>
+      <w:r>
+        <w:rPr>
+          <w:rFonts w:cs="BNazanin"/>
+          <w:i/>
+          <w:sz w:val="28"/>
+          <w:szCs w:val="28"/>
+          <w:lang w:bidi="fa-IR"/>
+        </w:rPr>
+        <w:t>Precision@K = 5  (</w:t>
+      </w:r>
+      <w:r>
+        <w:rPr>
+          <w:rFonts w:cs="BNazanin" w:hint="cs"/>
+          <w:i/>
+          <w:sz w:val="28"/>
+          <w:szCs w:val="28"/>
+          <w:rtl/>
+          <w:lang w:bidi="fa-IR"/>
+        </w:rPr>
+        <w:t>هر 5 داک مرتبط اند پس 1 می‌شود</w:t>
+      </w:r>
+      <w:r>
+        <w:rPr>
+          <w:rFonts w:cs="BNazanin"/>
+          <w:i/>
+          <w:sz w:val="28"/>
+          <w:szCs w:val="28"/>
+          <w:lang w:bidi="fa-IR"/>
+        </w:rPr>
+        <w:t>)</w:t>
+      </w:r>
+    </w:p>
+    <w:p>
+      <w:pPr>
+        <w:tabs>
+          <w:tab w:val="center" w:pos="4680"/>
+        </w:tabs>
+        <w:rPr>
+          <w:rFonts w:cs="BNazanin"/>
+          <w:i/>
+          <w:sz w:val="28"/>
+          <w:szCs w:val="28"/>
+          <w:rtl/>
+          <w:lang w:bidi="fa-IR"/>
+        </w:rPr>
+      </w:pPr>
+      <w:r>
+        <w:rPr>
+          <w:rFonts w:cs="BNazanin"/>
+          <w:i/>
+          <w:sz w:val="28"/>
+          <w:szCs w:val="28"/>
+          <w:lang w:bidi="fa-IR"/>
+        </w:rPr>
+        <w:t>MAP (</w:t>
+      </w:r>
+      <w:r>
+        <w:rPr>
+          <w:rFonts w:cs="BNazanin" w:hint="cs"/>
+          <w:i/>
+          <w:sz w:val="28"/>
+          <w:szCs w:val="28"/>
+          <w:rtl/>
+          <w:lang w:bidi="fa-IR"/>
+        </w:rPr>
+        <w:t>0.2</w:t>
+      </w:r>
+      <w:r>
+        <w:rPr>
+          <w:rFonts w:cs="BNazanin"/>
+          <w:i/>
+          <w:sz w:val="28"/>
+          <w:szCs w:val="28"/>
+          <w:lang w:bidi="fa-IR"/>
+        </w:rPr>
+        <w:t>(</w:t>
+      </w:r>
+      <w:r>
+        <w:rPr>
+          <w:rFonts w:cs="BNazanin" w:hint="cs"/>
+          <w:i/>
+          <w:sz w:val="28"/>
+          <w:szCs w:val="28"/>
+          <w:rtl/>
+          <w:lang w:bidi="fa-IR"/>
+        </w:rPr>
+        <w:t>1</w:t>
+      </w:r>
+      <w:r>
+        <w:rPr>
+          <w:rFonts w:cs="BNazanin"/>
+          <w:i/>
+          <w:sz w:val="28"/>
+          <w:szCs w:val="28"/>
+          <w:lang w:bidi="fa-IR"/>
+        </w:rPr>
+        <w:t>+</w:t>
+      </w:r>
+      <w:r>
+        <w:rPr>
+          <w:rFonts w:cs="BNazanin" w:hint="cs"/>
+          <w:i/>
+          <w:sz w:val="28"/>
+          <w:szCs w:val="28"/>
+          <w:rtl/>
+          <w:lang w:bidi="fa-IR"/>
+        </w:rPr>
+        <w:t>1+1+1+1</w:t>
+      </w:r>
+      <w:r>
+        <w:rPr>
+          <w:rFonts w:cs="BNazanin"/>
+          <w:i/>
+          <w:sz w:val="28"/>
+          <w:szCs w:val="28"/>
+          <w:lang w:bidi="fa-IR"/>
+        </w:rPr>
+        <w:t>))</w:t>
+      </w:r>
+      <w:r>
+        <w:rPr>
+          <w:rFonts w:cs="BNazanin" w:hint="cs"/>
+          <w:i/>
+          <w:sz w:val="28"/>
+          <w:szCs w:val="28"/>
+          <w:rtl/>
+          <w:lang w:bidi="fa-IR"/>
+        </w:rPr>
+        <w:t xml:space="preserve">هم 1 می‌شود </w:t>
+      </w:r>
+      <w:r>
+        <w:rPr>
+          <w:rFonts w:cs="BNazanin"/>
+          <w:i/>
+          <w:sz w:val="28"/>
+          <w:szCs w:val="28"/>
+          <w:rtl/>
+          <w:lang w:bidi="fa-IR"/>
+        </w:rPr>
+        <w:tab/>
+      </w:r>
+    </w:p>
+    <w:p>
+      <w:pPr>
+        <w:bidi/>
+        <w:rPr>
+          <w:rFonts w:cs="BNazanin"/>
+          <w:i/>
+          <w:sz w:val="28"/>
+          <w:szCs w:val="28"/>
+          <w:rtl/>
+          <w:lang w:bidi="fa-IR"/>
+        </w:rPr>
+      </w:pPr>
+      <w:r>
+        <w:rPr>
+          <w:rFonts w:cs="BNazanin" w:hint="cs"/>
+          <w:i/>
+          <w:sz w:val="28"/>
+          <w:szCs w:val="28"/>
+          <w:rtl/>
+          <w:lang w:bidi="fa-IR"/>
+        </w:rPr>
+        <w:lastRenderedPageBreak/>
+        <w:t xml:space="preserve">برای دانشگاه امیرکبیر که کمی عام تر از قبلی هست به این صورت هست </w:t>
+      </w:r>
+    </w:p>
+    <w:p>
+      <w:pPr>
+        <w:bidi/>
+        <w:rPr>
+          <w:rFonts w:cs="BNazanin"/>
+          <w:i/>
+          <w:sz w:val="28"/>
+          <w:szCs w:val="28"/>
+          <w:rtl/>
+          <w:lang w:bidi="fa-IR"/>
+        </w:rPr>
+      </w:pPr>
+      <w:r>
+        <w:rPr>
+          <w:rFonts w:cs="BNazanin" w:hint="cs"/>
+          <w:i/>
+          <w:sz w:val="28"/>
+          <w:szCs w:val="28"/>
+          <w:rtl/>
+          <w:lang w:bidi="fa-IR"/>
+        </w:rPr>
+        <w:t xml:space="preserve">در مدلی که ما آزمایش انجام دادیم </w:t>
+      </w:r>
+    </w:p>
+    <w:p>
+      <w:pPr>
+        <w:bidi/>
+        <w:rPr>
+          <w:rFonts w:cs="BNazanin"/>
+          <w:i/>
+          <w:sz w:val="28"/>
+          <w:szCs w:val="28"/>
+          <w:rtl/>
+          <w:lang w:bidi="fa-IR"/>
+        </w:rPr>
+      </w:pPr>
+      <w:r>
+        <w:rPr>
+          <w:rFonts w:cs="BNazanin"/>
+          <w:i/>
+          <w:noProof/>
+          <w:sz w:val="28"/>
+          <w:szCs w:val="28"/>
+          <w:rtl/>
+          <w:lang w:val="fa-IR" w:bidi="fa-IR"/>
+        </w:rPr>
+        <w:drawing>
+          <wp:inline distT="0" distB="0" distL="0" distR="0" wp14:anchorId="77AB87FB" wp14:editId="15E0DBC2">
+            <wp:extent cx="5943600" cy="3341370"/>
+            <wp:effectExtent l="0" t="0" r="0" b="0"/>
+            <wp:docPr id="16" name="Picture 16"/>
+            <wp:cNvGraphicFramePr>
+              <a:graphicFrameLocks xmlns:a="http://schemas.openxmlformats.org/drawingml/2006/main" noChangeAspect="1"/>
+            </wp:cNvGraphicFramePr>
+            <a:graphic xmlns:a="http://schemas.openxmlformats.org/drawingml/2006/main">
+              <a:graphicData uri="http://schemas.openxmlformats.org/drawingml/2006/picture">
+                <pic:pic xmlns:pic="http://schemas.openxmlformats.org/drawingml/2006/picture">
+                  <pic:nvPicPr>
+                    <pic:cNvPr id="16" name="Picture 16"/>
+                    <pic:cNvPicPr/>
+                  </pic:nvPicPr>
+                  <pic:blipFill>
+                    <a:blip r:embed="rId17">
+                      <a:extLst>
+                        <a:ext uri="{28A0092B-C50C-407E-A947-70E740481C1C}">
+                          <a14:useLocalDpi xmlns:a14="http://schemas.microsoft.com/office/drawing/2010/main" val="0"/>
+                        </a:ext>
+                      </a:extLst>
+                    </a:blip>
+                    <a:stretch>
+                      <a:fillRect/>
+                    </a:stretch>
+                  </pic:blipFill>
+                  <pic:spPr>
+                    <a:xfrm>
+                      <a:off x="0" y="0"/>
+                      <a:ext cx="5943600" cy="3341370"/>
+                    </a:xfrm>
+                    <a:prstGeom prst="rect">
+                      <a:avLst/>
+                    </a:prstGeom>
+                  </pic:spPr>
+                </pic:pic>
+              </a:graphicData>
+            </a:graphic>
+          </wp:inline>
+        </w:drawing>
+      </w:r>
+    </w:p>
+    <w:p>
+      <w:pPr>
+        <w:bidi/>
+        <w:rPr>
+          <w:rFonts w:cs="BNazanin"/>
+          <w:i/>
+          <w:sz w:val="28"/>
+          <w:szCs w:val="28"/>
+          <w:rtl/>
+          <w:lang w:bidi="fa-IR"/>
+        </w:rPr>
+      </w:pPr>
+      <w:r>
+        <w:rPr>
+          <w:rFonts w:cs="BNazanin" w:hint="cs"/>
+          <w:i/>
+          <w:sz w:val="28"/>
+          <w:szCs w:val="28"/>
+          <w:rtl/>
+          <w:lang w:bidi="fa-IR"/>
+        </w:rPr>
+        <w:t xml:space="preserve">و در مدل آموزش شده </w:t>
+      </w:r>
+    </w:p>
+    <w:p>
+      <w:pPr>
+        <w:bidi/>
+        <w:rPr>
+          <w:rFonts w:cs="BNazanin"/>
+          <w:i/>
+          <w:sz w:val="28"/>
+          <w:szCs w:val="28"/>
+          <w:rtl/>
+          <w:lang w:bidi="fa-IR"/>
+        </w:rPr>
+      </w:pPr>
+      <w:r>
+        <w:rPr>
+          <w:rFonts w:cs="BNazanin"/>
+          <w:i/>
+          <w:noProof/>
+          <w:sz w:val="28"/>
+          <w:szCs w:val="28"/>
+          <w:rtl/>
+          <w:lang w:val="fa-IR" w:bidi="fa-IR"/>
+        </w:rPr>
+        <w:drawing>
+          <wp:inline distT="0" distB="0" distL="0" distR="0" wp14:anchorId="022120CB" wp14:editId="1195CD86">
+            <wp:extent cx="5943600" cy="3341370"/>
+            <wp:effectExtent l="0" t="0" r="0" b="0"/>
+            <wp:docPr id="17" name="Picture 17"/>
+            <wp:cNvGraphicFramePr>
+              <a:graphicFrameLocks xmlns:a="http://schemas.openxmlformats.org/drawingml/2006/main" noChangeAspect="1"/>
+            </wp:cNvGraphicFramePr>
+            <a:graphic xmlns:a="http://schemas.openxmlformats.org/drawingml/2006/main">
+              <a:graphicData uri="http://schemas.openxmlformats.org/drawingml/2006/picture">
+                <pic:pic xmlns:pic="http://schemas.openxmlformats.org/drawingml/2006/picture">
+                  <pic:nvPicPr>
+                    <pic:cNvPr id="17" name="Picture 17"/>
+                    <pic:cNvPicPr/>
+                  </pic:nvPicPr>
+                  <pic:blipFill>
+                    <a:blip r:embed="rId18">
+                      <a:extLst>
+                        <a:ext uri="{28A0092B-C50C-407E-A947-70E740481C1C}">
+                          <a14:useLocalDpi xmlns:a14="http://schemas.microsoft.com/office/drawing/2010/main" val="0"/>
+                        </a:ext>
+                      </a:extLst>
+                    </a:blip>
+                    <a:stretch>
+                      <a:fillRect/>
+                    </a:stretch>
+                  </pic:blipFill>
+                  <pic:spPr>
+                    <a:xfrm>
+                      <a:off x="0" y="0"/>
+                      <a:ext cx="5943600" cy="3341370"/>
+                    </a:xfrm>
+                    <a:prstGeom prst="rect">
+                      <a:avLst/>
+                    </a:prstGeom>
+                  </pic:spPr>
+                </pic:pic>
+              </a:graphicData>
+            </a:graphic>
+          </wp:inline>
+        </w:drawing>
+      </w:r>
+    </w:p>
+    <w:p>
+      <w:pPr>
+        <w:bidi/>
+        <w:rPr>
+          <w:rFonts w:cs="BNazanin"/>
+          <w:i/>
+          <w:sz w:val="28"/>
+          <w:szCs w:val="28"/>
+          <w:rtl/>
+          <w:lang w:bidi="fa-IR"/>
+        </w:rPr>
+      </w:pPr>
+    </w:p>
+    <w:p>
+      <w:pPr>
+        <w:bidi/>
+        <w:rPr>
+          <w:rFonts w:cs="BNazanin"/>
+          <w:i/>
+          <w:sz w:val="28"/>
+          <w:szCs w:val="28"/>
+          <w:rtl/>
+          <w:lang w:bidi="fa-IR"/>
+        </w:rPr>
+      </w:pPr>
+    </w:p>
+    <w:p>
+      <w:pPr>
+        <w:bidi/>
+        <w:rPr>
+          <w:rFonts w:cs="BNazanin"/>
+          <w:i/>
+          <w:sz w:val="28"/>
+          <w:szCs w:val="28"/>
+          <w:rtl/>
+          <w:lang w:bidi="fa-IR"/>
+        </w:rPr>
+      </w:pPr>
+    </w:p>
+    <w:p>
+      <w:pPr>
+        <w:bidi/>
+        <w:rPr>
+          <w:rFonts w:cs="BNazanin"/>
+          <w:i/>
+          <w:sz w:val="28"/>
+          <w:szCs w:val="28"/>
+          <w:rtl/>
+          <w:lang w:bidi="fa-IR"/>
+        </w:rPr>
+      </w:pPr>
+      <w:r>
+        <w:rPr>
+          <w:rFonts w:cs="BNazanin" w:hint="cs"/>
+          <w:i/>
+          <w:sz w:val="28"/>
+          <w:szCs w:val="28"/>
+          <w:rtl/>
+          <w:lang w:bidi="fa-IR"/>
+        </w:rPr>
+        <w:t>برای نرخ مسکن در محدوده‌ی میدان آزادی</w:t>
+      </w:r>
+    </w:p>
+    <w:p>
+      <w:pPr>
+        <w:bidi/>
+        <w:rPr>
+          <w:rFonts w:cs="BNazanin"/>
+          <w:i/>
+          <w:sz w:val="28"/>
+          <w:szCs w:val="28"/>
+          <w:rtl/>
+          <w:lang w:bidi="fa-IR"/>
+        </w:rPr>
+      </w:pPr>
+      <w:r>
+        <w:rPr>
+          <w:rFonts w:cs="BNazanin" w:hint="cs"/>
+          <w:i/>
+          <w:sz w:val="28"/>
+          <w:szCs w:val="28"/>
+          <w:rtl/>
+          <w:lang w:bidi="fa-IR"/>
+        </w:rPr>
+        <w:t xml:space="preserve">در مدلی که ما آموزش دادیم </w:t>
+      </w:r>
+      <w:r>
+        <w:rPr>
+          <w:rFonts w:cs="BNazanin" w:hint="cs"/>
+          <w:i/>
+          <w:sz w:val="28"/>
+          <w:szCs w:val="28"/>
+          <w:rtl/>
+          <w:lang w:bidi="fa-IR"/>
+        </w:rPr>
+        <w:t>مهمترین سند واکشی شده اعطای وام ودیعه مسکن می‌باشد که به صورت کلی مربوط هست ولی نیاز ما رو برطرف نمی‌کند در دیگر حالت ها هم همین گونه است.</w:t>
+      </w:r>
+    </w:p>
+    <w:p>
+      <w:pPr>
+        <w:bidi/>
+        <w:rPr>
+          <w:rFonts w:cs="BNazanin"/>
+          <w:i/>
+          <w:sz w:val="28"/>
+          <w:szCs w:val="28"/>
+          <w:rtl/>
+          <w:lang w:bidi="fa-IR"/>
+        </w:rPr>
+      </w:pPr>
+      <w:r>
+        <w:rPr>
+          <w:rFonts w:cs="BNazanin" w:hint="cs"/>
+          <w:i/>
+          <w:noProof/>
+          <w:sz w:val="28"/>
+          <w:szCs w:val="28"/>
+          <w:rtl/>
+          <w:lang w:val="fa-IR" w:bidi="fa-IR"/>
+        </w:rPr>
+        <w:drawing>
+          <wp:inline distT="0" distB="0" distL="0" distR="0" wp14:anchorId="74B931EB" wp14:editId="07E8043E">
+            <wp:extent cx="5943600" cy="3341370"/>
+            <wp:effectExtent l="0" t="0" r="0" b="0"/>
+            <wp:docPr id="18" name="Picture 18"/>
+            <wp:cNvGraphicFramePr>
+              <a:graphicFrameLocks xmlns:a="http://schemas.openxmlformats.org/drawingml/2006/main" noChangeAspect="1"/>
+            </wp:cNvGraphicFramePr>
+            <a:graphic xmlns:a="http://schemas.openxmlformats.org/drawingml/2006/main">
+              <a:graphicData uri="http://schemas.openxmlformats.org/drawingml/2006/picture">
+                <pic:pic xmlns:pic="http://schemas.openxmlformats.org/drawingml/2006/picture">
+                  <pic:nvPicPr>
+                    <pic:cNvPr id="18" name="Picture 18"/>
+                    <pic:cNvPicPr/>
+                  </pic:nvPicPr>
+                  <pic:blipFill>
+                    <a:blip r:embed="rId19">
+                      <a:extLst>
+                        <a:ext uri="{28A0092B-C50C-407E-A947-70E740481C1C}">
+                          <a14:useLocalDpi xmlns:a14="http://schemas.microsoft.com/office/drawing/2010/main" val="0"/>
+                        </a:ext>
+                      </a:extLst>
+                    </a:blip>
+                    <a:stretch>
+                      <a:fillRect/>
+                    </a:stretch>
+                  </pic:blipFill>
+                  <pic:spPr>
+                    <a:xfrm>
+                      <a:off x="0" y="0"/>
+                      <a:ext cx="5943600" cy="3341370"/>
+                    </a:xfrm>
+                    <a:prstGeom prst="rect">
+                      <a:avLst/>
+                    </a:prstGeom>
+                  </pic:spPr>
+                </pic:pic>
+              </a:graphicData>
+            </a:graphic>
+          </wp:inline>
+        </w:drawing>
+      </w:r>
+    </w:p>
+    <w:p>
+      <w:pPr>
+        <w:rPr>
+          <w:rFonts w:cs="BNazanin"/>
+          <w:i/>
+          <w:sz w:val="28"/>
+          <w:szCs w:val="28"/>
+          <w:lang w:bidi="fa-IR"/>
+        </w:rPr>
+      </w:pPr>
+      <w:r>
+        <w:rPr>
+          <w:rFonts w:cs="BNazanin"/>
+          <w:i/>
+          <w:sz w:val="28"/>
+          <w:szCs w:val="28"/>
+          <w:lang w:bidi="fa-IR"/>
+        </w:rPr>
+        <w:t xml:space="preserve">Precision@K = </w:t>
+      </w:r>
+      <w:r>
+        <w:rPr>
+          <w:rFonts w:cs="BNazanin" w:hint="cs"/>
+          <w:i/>
+          <w:sz w:val="28"/>
+          <w:szCs w:val="28"/>
+          <w:rtl/>
+          <w:lang w:bidi="fa-IR"/>
+        </w:rPr>
+        <w:t>0</w:t>
+      </w:r>
+      <w:r>
+        <w:rPr>
+          <w:rFonts w:cs="BNazanin"/>
+          <w:i/>
+          <w:sz w:val="28"/>
+          <w:szCs w:val="28"/>
+          <w:lang w:bidi="fa-IR"/>
+        </w:rPr>
+        <w:t>(</w:t>
+      </w:r>
+      <w:r>
+        <w:rPr>
+          <w:rFonts w:cs="BNazanin" w:hint="cs"/>
+          <w:i/>
+          <w:sz w:val="28"/>
+          <w:szCs w:val="28"/>
+          <w:rtl/>
+          <w:lang w:bidi="fa-IR"/>
+        </w:rPr>
+        <w:t>اولین داک باز گردانده شده کاملا مرتبط نیست</w:t>
+      </w:r>
+      <w:r>
+        <w:rPr>
+          <w:rFonts w:cs="BNazanin"/>
+          <w:i/>
+          <w:sz w:val="28"/>
+          <w:szCs w:val="28"/>
+          <w:lang w:bidi="fa-IR"/>
+        </w:rPr>
+        <w:t xml:space="preserve">) </w:t>
+      </w:r>
+    </w:p>
+    <w:p>
+      <w:pPr>
+        <w:rPr>
+          <w:rFonts w:cs="BNazanin"/>
+          <w:i/>
+          <w:sz w:val="28"/>
+          <w:szCs w:val="28"/>
+          <w:lang w:bidi="fa-IR"/>
+        </w:rPr>
+      </w:pPr>
+      <w:r>
+        <w:rPr>
+          <w:rFonts w:cs="BNazanin"/>
+          <w:i/>
+          <w:sz w:val="28"/>
+          <w:szCs w:val="28"/>
+          <w:lang w:bidi="fa-IR"/>
+        </w:rPr>
+        <w:t xml:space="preserve">Precision@K = </w:t>
+      </w:r>
+      <w:r>
+        <w:rPr>
+          <w:rFonts w:cs="BNazanin" w:hint="cs"/>
+          <w:i/>
+          <w:sz w:val="28"/>
+          <w:szCs w:val="28"/>
+          <w:rtl/>
+          <w:lang w:bidi="fa-IR"/>
+        </w:rPr>
+        <w:t>0</w:t>
+      </w:r>
+      <w:r>
+        <w:rPr>
+          <w:rFonts w:cs="BNazanin"/>
+          <w:i/>
+          <w:sz w:val="28"/>
+          <w:szCs w:val="28"/>
+          <w:lang w:bidi="fa-IR"/>
+        </w:rPr>
+        <w:t xml:space="preserve"> (</w:t>
+      </w:r>
+      <w:r>
+        <w:rPr>
+          <w:rFonts w:cs="BNazanin" w:hint="cs"/>
+          <w:i/>
+          <w:sz w:val="28"/>
+          <w:szCs w:val="28"/>
+          <w:rtl/>
+          <w:lang w:bidi="fa-IR"/>
+        </w:rPr>
+        <w:t xml:space="preserve">هر 5 داک </w:t>
+      </w:r>
+      <w:r>
+        <w:rPr>
+          <w:rFonts w:cs="BNazanin" w:hint="cs"/>
+          <w:i/>
+          <w:sz w:val="28"/>
+          <w:szCs w:val="28"/>
+          <w:rtl/>
+          <w:lang w:bidi="fa-IR"/>
+        </w:rPr>
+        <w:t xml:space="preserve">غیر </w:t>
+      </w:r>
+      <w:r>
+        <w:rPr>
+          <w:rFonts w:cs="BNazanin" w:hint="cs"/>
+          <w:i/>
+          <w:sz w:val="28"/>
+          <w:szCs w:val="28"/>
+          <w:rtl/>
+          <w:lang w:bidi="fa-IR"/>
+        </w:rPr>
+        <w:t xml:space="preserve">مرتبط اند پس </w:t>
+      </w:r>
+      <w:r>
+        <w:rPr>
+          <w:rFonts w:cs="BNazanin" w:hint="cs"/>
+          <w:i/>
+          <w:sz w:val="28"/>
+          <w:szCs w:val="28"/>
+          <w:rtl/>
+          <w:lang w:bidi="fa-IR"/>
+        </w:rPr>
+        <w:t xml:space="preserve">0 </w:t>
+      </w:r>
+      <w:r>
+        <w:rPr>
+          <w:rFonts w:cs="BNazanin" w:hint="cs"/>
+          <w:i/>
+          <w:sz w:val="28"/>
+          <w:szCs w:val="28"/>
+          <w:rtl/>
+          <w:lang w:bidi="fa-IR"/>
+        </w:rPr>
+        <w:t>می‌شود</w:t>
+      </w:r>
+      <w:r>
+        <w:rPr>
+          <w:rFonts w:cs="BNazanin"/>
+          <w:i/>
+          <w:sz w:val="28"/>
+          <w:szCs w:val="28"/>
+          <w:lang w:bidi="fa-IR"/>
+        </w:rPr>
+        <w:t>)</w:t>
+      </w:r>
+    </w:p>
+    <w:p>
+      <w:pPr>
+        <w:tabs>
+          <w:tab w:val="center" w:pos="4680"/>
+        </w:tabs>
+        <w:rPr>
+          <w:rFonts w:cs="BNazanin"/>
+          <w:i/>
+          <w:sz w:val="28"/>
+          <w:szCs w:val="28"/>
+          <w:rtl/>
+          <w:lang w:bidi="fa-IR"/>
+        </w:rPr>
+      </w:pPr>
+      <w:r>
+        <w:rPr>
+          <w:rFonts w:cs="BNazanin"/>
+          <w:i/>
+          <w:sz w:val="28"/>
+          <w:szCs w:val="28"/>
+          <w:lang w:bidi="fa-IR"/>
+        </w:rPr>
+        <w:t>MAP (</w:t>
+      </w:r>
+      <w:r>
+        <w:rPr>
+          <w:rFonts w:cs="BNazanin" w:hint="cs"/>
+          <w:i/>
+          <w:sz w:val="28"/>
+          <w:szCs w:val="28"/>
+          <w:rtl/>
+          <w:lang w:bidi="fa-IR"/>
+        </w:rPr>
+        <w:t>0</w:t>
+      </w:r>
+      <w:r>
+        <w:rPr>
+          <w:rFonts w:cs="BNazanin"/>
+          <w:i/>
+          <w:sz w:val="28"/>
+          <w:szCs w:val="28"/>
+          <w:lang w:bidi="fa-IR"/>
+        </w:rPr>
+        <w:t xml:space="preserve"> </w:t>
+      </w:r>
+      <w:r>
+        <w:rPr>
+          <w:rFonts w:cs="BNazanin"/>
+          <w:i/>
+          <w:sz w:val="28"/>
+          <w:szCs w:val="28"/>
+          <w:lang w:bidi="fa-IR"/>
+        </w:rPr>
+        <w:t>(</w:t>
+      </w:r>
+      <w:r>
+        <w:rPr>
+          <w:rFonts w:cs="BNazanin" w:hint="cs"/>
+          <w:i/>
+          <w:sz w:val="28"/>
+          <w:szCs w:val="28"/>
+          <w:rtl/>
+          <w:lang w:bidi="fa-IR"/>
+        </w:rPr>
+        <w:t>0</w:t>
+      </w:r>
+      <w:r>
+        <w:rPr>
+          <w:rFonts w:cs="BNazanin"/>
+          <w:i/>
+          <w:sz w:val="28"/>
+          <w:szCs w:val="28"/>
+          <w:lang w:bidi="fa-IR"/>
+        </w:rPr>
+        <w:t>))</w:t>
+      </w:r>
+      <w:r>
+        <w:rPr>
+          <w:rFonts w:cs="BNazanin" w:hint="cs"/>
+          <w:i/>
+          <w:sz w:val="28"/>
+          <w:szCs w:val="28"/>
+          <w:rtl/>
+          <w:lang w:bidi="fa-IR"/>
+        </w:rPr>
+        <w:t xml:space="preserve">هم </w:t>
+      </w:r>
+      <w:r>
+        <w:rPr>
+          <w:rFonts w:cs="BNazanin" w:hint="cs"/>
+          <w:i/>
+          <w:sz w:val="28"/>
+          <w:szCs w:val="28"/>
+          <w:rtl/>
+          <w:lang w:bidi="fa-IR"/>
+        </w:rPr>
+        <w:t>0</w:t>
+      </w:r>
+      <w:r>
+        <w:rPr>
+          <w:rFonts w:cs="BNazanin" w:hint="cs"/>
+          <w:i/>
+          <w:sz w:val="28"/>
+          <w:szCs w:val="28"/>
+          <w:rtl/>
+          <w:lang w:bidi="fa-IR"/>
+        </w:rPr>
+        <w:t xml:space="preserve"> می‌شود </w:t>
+      </w:r>
+      <w:r>
+        <w:rPr>
+          <w:rFonts w:cs="BNazanin"/>
+          <w:i/>
+          <w:sz w:val="28"/>
+          <w:szCs w:val="28"/>
+          <w:rtl/>
+          <w:lang w:bidi="fa-IR"/>
+        </w:rPr>
+        <w:tab/>
+      </w:r>
+    </w:p>
+    <w:p>
+      <w:pPr>
+        <w:bidi/>
+        <w:rPr>
+          <w:rFonts w:cs="BNazanin"/>
+          <w:i/>
+          <w:sz w:val="28"/>
+          <w:szCs w:val="28"/>
+          <w:rtl/>
+          <w:lang w:bidi="fa-IR"/>
+        </w:rPr>
+      </w:pPr>
+      <w:r>
+        <w:rPr>
+          <w:rFonts w:cs="BNazanin" w:hint="cs"/>
+          <w:i/>
+          <w:sz w:val="28"/>
+          <w:szCs w:val="28"/>
+          <w:rtl/>
+          <w:lang w:bidi="fa-IR"/>
+        </w:rPr>
+        <w:t>در مدل از قبل آموزش شده خیلی به صورت قبلی هست با این فرق که سند دوم وسوم در مورد مسکن هم نیست و در مورد قیمیت طلا و سکه است</w:t>
+      </w:r>
+    </w:p>
+    <w:p>
+      <w:pPr>
+        <w:bidi/>
+        <w:rPr>
+          <w:rFonts w:cs="BNazanin"/>
+          <w:i/>
+          <w:sz w:val="28"/>
+          <w:szCs w:val="28"/>
+          <w:rtl/>
+          <w:lang w:bidi="fa-IR"/>
+        </w:rPr>
+      </w:pPr>
+      <w:r>
+        <w:rPr>
+          <w:rFonts w:cs="BNazanin" w:hint="cs"/>
+          <w:i/>
+          <w:noProof/>
+          <w:sz w:val="28"/>
+          <w:szCs w:val="28"/>
+          <w:rtl/>
+          <w:lang w:val="fa-IR" w:bidi="fa-IR"/>
+        </w:rPr>
+        <w:lastRenderedPageBreak/>
+        <w:drawing>
+          <wp:inline distT="0" distB="0" distL="0" distR="0" wp14:anchorId="3E8B953A" wp14:editId="44206D8A">
+            <wp:extent cx="5943600" cy="3341370"/>
+            <wp:effectExtent l="0" t="0" r="0" b="0"/>
+            <wp:docPr id="19" name="Picture 19"/>
+            <wp:cNvGraphicFramePr>
+              <a:graphicFrameLocks xmlns:a="http://schemas.openxmlformats.org/drawingml/2006/main" noChangeAspect="1"/>
+            </wp:cNvGraphicFramePr>
+            <a:graphic xmlns:a="http://schemas.openxmlformats.org/drawingml/2006/main">
+              <a:graphicData uri="http://schemas.openxmlformats.org/drawingml/2006/picture">
+                <pic:pic xmlns:pic="http://schemas.openxmlformats.org/drawingml/2006/picture">
+                  <pic:nvPicPr>
+                    <pic:cNvPr id="19" name="Picture 19"/>
+                    <pic:cNvPicPr/>
+                  </pic:nvPicPr>
+                  <pic:blipFill>
+                    <a:blip r:embed="rId20">
+                      <a:extLst>
+                        <a:ext uri="{28A0092B-C50C-407E-A947-70E740481C1C}">
+                          <a14:useLocalDpi xmlns:a14="http://schemas.microsoft.com/office/drawing/2010/main" val="0"/>
+                        </a:ext>
+                      </a:extLst>
+                    </a:blip>
+                    <a:stretch>
+                      <a:fillRect/>
+                    </a:stretch>
+                  </pic:blipFill>
+                  <pic:spPr>
+                    <a:xfrm>
+                      <a:off x="0" y="0"/>
+                      <a:ext cx="5943600" cy="3341370"/>
+                    </a:xfrm>
+                    <a:prstGeom prst="rect">
+                      <a:avLst/>
+                    </a:prstGeom>
+                  </pic:spPr>
+                </pic:pic>
+              </a:graphicData>
+            </a:graphic>
+          </wp:inline>
+        </w:drawing>
+      </w:r>
+    </w:p>
+    <w:p>
+      <w:pPr>
+        <w:rPr>
+          <w:rFonts w:cs="BNazanin"/>
+          <w:i/>
+          <w:sz w:val="28"/>
+          <w:szCs w:val="28"/>
+          <w:lang w:bidi="fa-IR"/>
+        </w:rPr>
+      </w:pPr>
+      <w:r>
+        <w:rPr>
+          <w:rFonts w:cs="BNazanin"/>
+          <w:i/>
+          <w:sz w:val="28"/>
+          <w:szCs w:val="28"/>
+          <w:lang w:bidi="fa-IR"/>
+        </w:rPr>
+        <w:t xml:space="preserve">Precision@K = </w:t>
+      </w:r>
+      <w:r>
+        <w:rPr>
+          <w:rFonts w:cs="BNazanin" w:hint="cs"/>
+          <w:i/>
+          <w:sz w:val="28"/>
+          <w:szCs w:val="28"/>
+          <w:rtl/>
+          <w:lang w:bidi="fa-IR"/>
+        </w:rPr>
+        <w:t>0</w:t>
+      </w:r>
+      <w:r>
+        <w:rPr>
+          <w:rFonts w:cs="BNazanin"/>
+          <w:i/>
+          <w:sz w:val="28"/>
+          <w:szCs w:val="28"/>
+          <w:lang w:bidi="fa-IR"/>
+        </w:rPr>
+        <w:t>(</w:t>
+      </w:r>
+      <w:r>
+        <w:rPr>
+          <w:rFonts w:cs="BNazanin" w:hint="cs"/>
+          <w:i/>
+          <w:sz w:val="28"/>
+          <w:szCs w:val="28"/>
+          <w:rtl/>
+          <w:lang w:bidi="fa-IR"/>
+        </w:rPr>
+        <w:t>اولین داک باز گردانده شده کاملا مرتبط نیست</w:t>
+      </w:r>
+      <w:r>
+        <w:rPr>
+          <w:rFonts w:cs="BNazanin"/>
+          <w:i/>
+          <w:sz w:val="28"/>
+          <w:szCs w:val="28"/>
+          <w:lang w:bidi="fa-IR"/>
+        </w:rPr>
+        <w:t xml:space="preserve">) </w:t>
+      </w:r>
+    </w:p>
+    <w:p>
+      <w:pPr>
+        <w:rPr>
+          <w:rFonts w:cs="BNazanin"/>
+          <w:i/>
+          <w:sz w:val="28"/>
+          <w:szCs w:val="28"/>
+          <w:lang w:bidi="fa-IR"/>
+        </w:rPr>
+      </w:pPr>
+      <w:r>
+        <w:rPr>
+          <w:rFonts w:cs="BNazanin"/>
+          <w:i/>
+          <w:sz w:val="28"/>
+          <w:szCs w:val="28"/>
+          <w:lang w:bidi="fa-IR"/>
+        </w:rPr>
+        <w:t xml:space="preserve">Precision@K = </w:t>
+      </w:r>
+      <w:r>
+        <w:rPr>
+          <w:rFonts w:cs="BNazanin" w:hint="cs"/>
+          <w:i/>
+          <w:sz w:val="28"/>
+          <w:szCs w:val="28"/>
+          <w:rtl/>
+          <w:lang w:bidi="fa-IR"/>
+        </w:rPr>
+        <w:t>0</w:t>
+      </w:r>
+      <w:r>
+        <w:rPr>
+          <w:rFonts w:cs="BNazanin"/>
+          <w:i/>
+          <w:sz w:val="28"/>
+          <w:szCs w:val="28"/>
+          <w:lang w:bidi="fa-IR"/>
+        </w:rPr>
+        <w:t xml:space="preserve"> (</w:t>
+      </w:r>
+      <w:r>
+        <w:rPr>
+          <w:rFonts w:cs="BNazanin" w:hint="cs"/>
+          <w:i/>
+          <w:sz w:val="28"/>
+          <w:szCs w:val="28"/>
+          <w:rtl/>
+          <w:lang w:bidi="fa-IR"/>
+        </w:rPr>
+        <w:t>هر 5 داک غیر مرتبط اند پس 0 می‌شود</w:t>
+      </w:r>
+      <w:r>
+        <w:rPr>
+          <w:rFonts w:cs="BNazanin"/>
+          <w:i/>
+          <w:sz w:val="28"/>
+          <w:szCs w:val="28"/>
+          <w:lang w:bidi="fa-IR"/>
+        </w:rPr>
+        <w:t>)</w:t>
+      </w:r>
+    </w:p>
+    <w:p>
+      <w:pPr>
+        <w:tabs>
+          <w:tab w:val="center" w:pos="4680"/>
+        </w:tabs>
+        <w:rPr>
+          <w:rFonts w:cs="BNazanin"/>
+          <w:i/>
+          <w:sz w:val="28"/>
+          <w:szCs w:val="28"/>
+          <w:rtl/>
+          <w:lang w:bidi="fa-IR"/>
+        </w:rPr>
+      </w:pPr>
+      <w:r>
+        <w:rPr>
+          <w:rFonts w:cs="BNazanin"/>
+          <w:i/>
+          <w:sz w:val="28"/>
+          <w:szCs w:val="28"/>
+          <w:lang w:bidi="fa-IR"/>
+        </w:rPr>
+        <w:t>MAP (</w:t>
+      </w:r>
+      <w:r>
+        <w:rPr>
+          <w:rFonts w:cs="BNazanin" w:hint="cs"/>
+          <w:i/>
+          <w:sz w:val="28"/>
+          <w:szCs w:val="28"/>
+          <w:rtl/>
+          <w:lang w:bidi="fa-IR"/>
+        </w:rPr>
+        <w:t>0</w:t>
+      </w:r>
+      <w:r>
+        <w:rPr>
+          <w:rFonts w:cs="BNazanin"/>
+          <w:i/>
+          <w:sz w:val="28"/>
+          <w:szCs w:val="28"/>
+          <w:lang w:bidi="fa-IR"/>
+        </w:rPr>
+        <w:t xml:space="preserve"> </w:t>
+      </w:r>
+      <w:r>
+        <w:rPr>
+          <w:rFonts w:cs="BNazanin"/>
+          <w:i/>
+          <w:sz w:val="28"/>
+          <w:szCs w:val="28"/>
+          <w:lang w:bidi="fa-IR"/>
+        </w:rPr>
+        <w:t>(</w:t>
+      </w:r>
+      <w:r>
+        <w:rPr>
+          <w:rFonts w:cs="BNazanin" w:hint="cs"/>
+          <w:i/>
+          <w:sz w:val="28"/>
+          <w:szCs w:val="28"/>
+          <w:rtl/>
+          <w:lang w:bidi="fa-IR"/>
+        </w:rPr>
+        <w:t>0</w:t>
+      </w:r>
+      <w:r>
+        <w:rPr>
+          <w:rFonts w:cs="BNazanin"/>
+          <w:i/>
+          <w:sz w:val="28"/>
+          <w:szCs w:val="28"/>
+          <w:lang w:bidi="fa-IR"/>
+        </w:rPr>
+        <w:t>))</w:t>
+      </w:r>
+      <w:r>
+        <w:rPr>
+          <w:rFonts w:cs="BNazanin" w:hint="cs"/>
+          <w:i/>
+          <w:sz w:val="28"/>
+          <w:szCs w:val="28"/>
+          <w:rtl/>
+          <w:lang w:bidi="fa-IR"/>
+        </w:rPr>
+        <w:t xml:space="preserve">هم 0 می‌شود </w:t>
+      </w:r>
+      <w:r>
+        <w:rPr>
+          <w:rFonts w:cs="BNazanin"/>
+          <w:i/>
+          <w:sz w:val="28"/>
+          <w:szCs w:val="28"/>
+          <w:rtl/>
+          <w:lang w:bidi="fa-IR"/>
+        </w:rPr>
+        <w:tab/>
+      </w:r>
+    </w:p>
+    <w:p>
+      <w:pPr>
+        <w:bidi/>
+        <w:rPr>
+          <w:rFonts w:cs="BNazanin"/>
+          <w:i/>
+          <w:sz w:val="28"/>
+          <w:szCs w:val="28"/>
+          <w:rtl/>
+          <w:lang w:bidi="fa-IR"/>
+        </w:rPr>
+      </w:pPr>
+      <w:r>
+        <w:rPr>
+          <w:rFonts w:cs="BNazanin" w:hint="cs"/>
+          <w:i/>
+          <w:sz w:val="28"/>
+          <w:szCs w:val="28"/>
+          <w:rtl/>
+          <w:lang w:bidi="fa-IR"/>
+        </w:rPr>
+        <w:t>اگه مرتبط بودن رو همین در نظر بگیریم که در مورد مسکن صحبت شده مقادیر متفاوت اند.</w:t>
+      </w:r>
+    </w:p>
+    <w:p>
+      <w:pPr>
+        <w:bidi/>
+        <w:rPr>
+          <w:rFonts w:cs="BNazanin"/>
+          <w:i/>
+          <w:sz w:val="28"/>
+          <w:szCs w:val="28"/>
+          <w:rtl/>
+          <w:lang w:bidi="fa-IR"/>
+        </w:rPr>
+      </w:pPr>
+    </w:p>
+    <w:p>
+      <w:pPr>
+        <w:bidi/>
+        <w:rPr>
+          <w:rFonts w:cs="BNazanin"/>
+          <w:i/>
+          <w:sz w:val="28"/>
+          <w:szCs w:val="28"/>
+          <w:rtl/>
+          <w:lang w:bidi="fa-IR"/>
+        </w:rPr>
+      </w:pPr>
+    </w:p>
+    <w:p>
+      <w:pPr>
+        <w:bidi/>
+        <w:rPr>
+          <w:rFonts w:cs="BNazanin"/>
+          <w:i/>
+          <w:sz w:val="28"/>
+          <w:szCs w:val="28"/>
+          <w:rtl/>
+          <w:lang w:bidi="fa-IR"/>
+        </w:rPr>
+      </w:pPr>
+    </w:p>
+    <w:p>
+      <w:pPr>
+        <w:bidi/>
+        <w:rPr>
+          <w:rFonts w:cs="BNazanin"/>
+          <w:i/>
+          <w:sz w:val="28"/>
+          <w:szCs w:val="28"/>
+          <w:rtl/>
+          <w:lang w:bidi="fa-IR"/>
+        </w:rPr>
+      </w:pPr>
+    </w:p>
+    <w:p>
+      <w:pPr>
+        <w:bidi/>
+        <w:rPr>
+          <w:rFonts w:cs="BNazanin"/>
+          <w:i/>
+          <w:sz w:val="28"/>
+          <w:szCs w:val="28"/>
+          <w:rtl/>
+          <w:lang w:bidi="fa-IR"/>
+        </w:rPr>
+      </w:pPr>
+    </w:p>
+    <w:p>
+      <w:pPr>
+        <w:bidi/>
+        <w:rPr>
+          <w:rFonts w:cs="BNazanin"/>
+          <w:i/>
+          <w:sz w:val="28"/>
+          <w:szCs w:val="28"/>
+          <w:rtl/>
+          <w:lang w:bidi="fa-IR"/>
+        </w:rPr>
+      </w:pPr>
+    </w:p>
+    <w:p>
+      <w:pPr>
+        <w:bidi/>
+        <w:rPr>
+          <w:rFonts w:cs="BNazanin"/>
+          <w:i/>
+          <w:sz w:val="28"/>
+          <w:szCs w:val="28"/>
+          <w:rtl/>
+          <w:lang w:bidi="fa-IR"/>
+        </w:rPr>
+      </w:pPr>
+    </w:p>
+    <w:p>
+      <w:pPr>
+        <w:bidi/>
+        <w:rPr>
+          <w:rFonts w:cs="BNazanin"/>
+          <w:i/>
+          <w:sz w:val="28"/>
+          <w:szCs w:val="28"/>
+          <w:rtl/>
+          <w:lang w:bidi="fa-IR"/>
+        </w:rPr>
+      </w:pPr>
+    </w:p>
+    <w:p>
+      <w:pPr>
+        <w:bidi/>
+        <w:rPr>
+          <w:rFonts w:cs="BNazanin"/>
+          <w:i/>
+          <w:sz w:val="28"/>
+          <w:szCs w:val="28"/>
+          <w:rtl/>
+          <w:lang w:bidi="fa-IR"/>
+        </w:rPr>
+      </w:pPr>
+    </w:p>
+    <w:p>
+      <w:pPr>
+        <w:bidi/>
+        <w:rPr>
+          <w:rFonts w:cs="BNazanin"/>
+          <w:i/>
+          <w:sz w:val="28"/>
+          <w:szCs w:val="28"/>
+          <w:rtl/>
+          <w:lang w:bidi="fa-IR"/>
+        </w:rPr>
+      </w:pPr>
+    </w:p>
+    <w:p>
+      <w:pPr>
+        <w:bidi/>
+        <w:rPr>
+          <w:rFonts w:cs="BNazanin"/>
+          <w:i/>
+          <w:sz w:val="28"/>
+          <w:szCs w:val="28"/>
+          <w:rtl/>
+          <w:lang w:bidi="fa-IR"/>
+        </w:rPr>
+      </w:pPr>
+    </w:p>
+    <w:p>
+      <w:pPr>
+        <w:bidi/>
+        <w:rPr>
+          <w:rFonts w:cs="BNazanin"/>
+          <w:i/>
+          <w:sz w:val="28"/>
+          <w:szCs w:val="28"/>
+          <w:rtl/>
+          <w:lang w:bidi="fa-IR"/>
+        </w:rPr>
+      </w:pPr>
+      <w:r>
+        <w:rPr>
+          <w:rFonts w:cs="BNazanin" w:hint="cs"/>
+          <w:i/>
+          <w:sz w:val="28"/>
+          <w:szCs w:val="28"/>
+          <w:rtl/>
+          <w:lang w:bidi="fa-IR"/>
+        </w:rPr>
+        <w:lastRenderedPageBreak/>
+        <w:t xml:space="preserve">برای کوئری پرسشی از این کوئری استفاده کردیم </w:t>
+      </w:r>
+    </w:p>
+    <w:p>
+      <w:pPr>
+        <w:bidi/>
+        <w:rPr>
+          <w:rFonts w:cs="BNazanin"/>
+          <w:i/>
+          <w:sz w:val="28"/>
+          <w:szCs w:val="28"/>
+          <w:rtl/>
+          <w:lang w:bidi="fa-IR"/>
+        </w:rPr>
+      </w:pPr>
+      <w:r>
+        <w:rPr>
+          <w:rFonts w:cs="BNazanin" w:hint="cs"/>
+          <w:i/>
+          <w:sz w:val="28"/>
+          <w:szCs w:val="28"/>
+          <w:rtl/>
+          <w:lang w:bidi="fa-IR"/>
+        </w:rPr>
+        <w:t>آیا پرسپولیس از این مرحله لیگ قهرمانان صعود می‌کند؟</w:t>
+      </w:r>
+    </w:p>
+    <w:p>
+      <w:pPr>
+        <w:bidi/>
+        <w:rPr>
+          <w:rFonts w:cs="BNazanin"/>
+          <w:i/>
+          <w:sz w:val="28"/>
+          <w:szCs w:val="28"/>
+          <w:rtl/>
+          <w:lang w:bidi="fa-IR"/>
+        </w:rPr>
+      </w:pPr>
+      <w:r>
+        <w:rPr>
+          <w:rFonts w:cs="BNazanin" w:hint="cs"/>
+          <w:i/>
+          <w:sz w:val="28"/>
+          <w:szCs w:val="28"/>
+          <w:rtl/>
+          <w:lang w:bidi="fa-IR"/>
+        </w:rPr>
+        <w:t>در مدل آموزش ما همه سندها به بازی دو تیم پرسپولیس و الهلال اشاره دارند</w:t>
+      </w:r>
+    </w:p>
+    <w:p>
+      <w:pPr>
+        <w:bidi/>
+        <w:rPr>
+          <w:rFonts w:cs="BNazanin"/>
+          <w:i/>
+          <w:sz w:val="28"/>
+          <w:szCs w:val="28"/>
+          <w:rtl/>
+          <w:lang w:bidi="fa-IR"/>
+        </w:rPr>
+      </w:pPr>
+      <w:r>
+        <w:rPr>
+          <w:rFonts w:cs="BNazanin" w:hint="cs"/>
+          <w:i/>
+          <w:noProof/>
+          <w:sz w:val="28"/>
+          <w:szCs w:val="28"/>
+          <w:rtl/>
+          <w:lang w:val="fa-IR" w:bidi="fa-IR"/>
+        </w:rPr>
+        <w:drawing>
+          <wp:inline distT="0" distB="0" distL="0" distR="0" wp14:anchorId="4769A2FB" wp14:editId="142ED2BF">
+            <wp:extent cx="5943600" cy="3341370"/>
+            <wp:effectExtent l="0" t="0" r="0" b="0"/>
+            <wp:docPr id="20" name="Picture 20"/>
+            <wp:cNvGraphicFramePr>
+              <a:graphicFrameLocks xmlns:a="http://schemas.openxmlformats.org/drawingml/2006/main" noChangeAspect="1"/>
+            </wp:cNvGraphicFramePr>
+            <a:graphic xmlns:a="http://schemas.openxmlformats.org/drawingml/2006/main">
+              <a:graphicData uri="http://schemas.openxmlformats.org/drawingml/2006/picture">
+                <pic:pic xmlns:pic="http://schemas.openxmlformats.org/drawingml/2006/picture">
+                  <pic:nvPicPr>
+                    <pic:cNvPr id="20" name="Picture 20"/>
+                    <pic:cNvPicPr/>
+                  </pic:nvPicPr>
+                  <pic:blipFill>
+                    <a:blip r:embed="rId21">
+                      <a:extLst>
+                        <a:ext uri="{28A0092B-C50C-407E-A947-70E740481C1C}">
+                          <a14:useLocalDpi xmlns:a14="http://schemas.microsoft.com/office/drawing/2010/main" val="0"/>
+                        </a:ext>
+                      </a:extLst>
+                    </a:blip>
+                    <a:stretch>
+                      <a:fillRect/>
+                    </a:stretch>
+                  </pic:blipFill>
+                  <pic:spPr>
+                    <a:xfrm>
+                      <a:off x="0" y="0"/>
+                      <a:ext cx="5943600" cy="3341370"/>
+                    </a:xfrm>
+                    <a:prstGeom prst="rect">
+                      <a:avLst/>
+                    </a:prstGeom>
+                  </pic:spPr>
+                </pic:pic>
+              </a:graphicData>
+            </a:graphic>
+          </wp:inline>
+        </w:drawing>
+      </w:r>
+    </w:p>
+    <w:p>
+      <w:pPr>
+        <w:rPr>
+          <w:rFonts w:cs="BNazanin"/>
+          <w:i/>
+          <w:sz w:val="28"/>
+          <w:szCs w:val="28"/>
+          <w:lang w:bidi="fa-IR"/>
+        </w:rPr>
+      </w:pPr>
+      <w:r>
+        <w:rPr>
+          <w:rFonts w:cs="BNazanin"/>
+          <w:i/>
+          <w:sz w:val="28"/>
+          <w:szCs w:val="28"/>
+          <w:lang w:bidi="fa-IR"/>
+        </w:rPr>
+        <w:t xml:space="preserve">Precision@K = </w:t>
+      </w:r>
+      <w:r>
+        <w:rPr>
+          <w:rFonts w:cs="BNazanin" w:hint="cs"/>
+          <w:i/>
+          <w:sz w:val="28"/>
+          <w:szCs w:val="28"/>
+          <w:rtl/>
+          <w:lang w:bidi="fa-IR"/>
+        </w:rPr>
+        <w:t>1</w:t>
+      </w:r>
+      <w:r>
+        <w:rPr>
+          <w:rFonts w:cs="BNazanin"/>
+          <w:i/>
+          <w:sz w:val="28"/>
+          <w:szCs w:val="28"/>
+          <w:lang w:bidi="fa-IR"/>
+        </w:rPr>
+        <w:t>(</w:t>
+      </w:r>
+      <w:r>
+        <w:rPr>
+          <w:rFonts w:cs="BNazanin" w:hint="cs"/>
+          <w:i/>
+          <w:sz w:val="28"/>
+          <w:szCs w:val="28"/>
+          <w:rtl/>
+          <w:lang w:bidi="fa-IR"/>
+        </w:rPr>
+        <w:t>اولین داک باز گردانده شده مرتبط</w:t>
+      </w:r>
+      <w:r>
+        <w:rPr>
+          <w:rFonts w:cs="BNazanin" w:hint="cs"/>
+          <w:i/>
+          <w:sz w:val="28"/>
+          <w:szCs w:val="28"/>
+          <w:rtl/>
+          <w:lang w:bidi="fa-IR"/>
+        </w:rPr>
+        <w:t xml:space="preserve"> است</w:t>
+      </w:r>
+      <w:r>
+        <w:rPr>
+          <w:rFonts w:cs="BNazanin"/>
+          <w:i/>
+          <w:sz w:val="28"/>
+          <w:szCs w:val="28"/>
+          <w:lang w:bidi="fa-IR"/>
+        </w:rPr>
+        <w:t xml:space="preserve">) </w:t>
+      </w:r>
+    </w:p>
+    <w:p>
+      <w:pPr>
+        <w:rPr>
+          <w:rFonts w:cs="BNazanin"/>
+          <w:i/>
+          <w:sz w:val="28"/>
+          <w:szCs w:val="28"/>
+          <w:lang w:bidi="fa-IR"/>
+        </w:rPr>
+      </w:pPr>
+      <w:r>
+        <w:rPr>
+          <w:rFonts w:cs="BNazanin"/>
+          <w:i/>
+          <w:sz w:val="28"/>
+          <w:szCs w:val="28"/>
+          <w:lang w:bidi="fa-IR"/>
+        </w:rPr>
+        <w:t xml:space="preserve">Precision@K = </w:t>
+      </w:r>
+      <w:r>
+        <w:rPr>
+          <w:rFonts w:cs="BNazanin" w:hint="cs"/>
+          <w:i/>
+          <w:sz w:val="28"/>
+          <w:szCs w:val="28"/>
+          <w:rtl/>
+          <w:lang w:bidi="fa-IR"/>
+        </w:rPr>
+        <w:t>1</w:t>
+      </w:r>
+      <w:r>
+        <w:rPr>
+          <w:rFonts w:cs="BNazanin"/>
+          <w:i/>
+          <w:sz w:val="28"/>
+          <w:szCs w:val="28"/>
+          <w:lang w:bidi="fa-IR"/>
+        </w:rPr>
+        <w:t xml:space="preserve"> (</w:t>
+      </w:r>
+      <w:r>
+        <w:rPr>
+          <w:rFonts w:cs="BNazanin" w:hint="cs"/>
+          <w:i/>
+          <w:sz w:val="28"/>
+          <w:szCs w:val="28"/>
+          <w:rtl/>
+          <w:lang w:bidi="fa-IR"/>
+        </w:rPr>
+        <w:t xml:space="preserve">هر 5 داک مرتبط اند پس </w:t>
+      </w:r>
+      <w:r>
+        <w:rPr>
+          <w:rFonts w:cs="BNazanin" w:hint="cs"/>
+          <w:i/>
+          <w:sz w:val="28"/>
+          <w:szCs w:val="28"/>
+          <w:rtl/>
+          <w:lang w:bidi="fa-IR"/>
+        </w:rPr>
+        <w:t>1</w:t>
+      </w:r>
+      <w:r>
+        <w:rPr>
+          <w:rFonts w:cs="BNazanin" w:hint="cs"/>
+          <w:i/>
+          <w:sz w:val="28"/>
+          <w:szCs w:val="28"/>
+          <w:rtl/>
+          <w:lang w:bidi="fa-IR"/>
+        </w:rPr>
+        <w:t xml:space="preserve"> می‌شود</w:t>
+      </w:r>
+      <w:r>
+        <w:rPr>
+          <w:rFonts w:cs="BNazanin"/>
+          <w:i/>
+          <w:sz w:val="28"/>
+          <w:szCs w:val="28"/>
+          <w:lang w:bidi="fa-IR"/>
+        </w:rPr>
+        <w:t>)</w:t>
+      </w:r>
+    </w:p>
+    <w:p>
+      <w:pPr>
+        <w:tabs>
+          <w:tab w:val="center" w:pos="4680"/>
+        </w:tabs>
+        <w:rPr>
+          <w:rFonts w:cs="BNazanin"/>
+          <w:i/>
+          <w:sz w:val="28"/>
+          <w:szCs w:val="28"/>
+          <w:rtl/>
+          <w:lang w:bidi="fa-IR"/>
+        </w:rPr>
+      </w:pPr>
+      <w:r>
+        <w:rPr>
+          <w:rFonts w:cs="BNazanin"/>
+          <w:i/>
+          <w:sz w:val="28"/>
+          <w:szCs w:val="28"/>
+          <w:lang w:bidi="fa-IR"/>
+        </w:rPr>
+        <w:t>MAP (</w:t>
+      </w:r>
+      <w:r>
+        <w:rPr>
+          <w:rFonts w:cs="BNazanin" w:hint="cs"/>
+          <w:i/>
+          <w:sz w:val="28"/>
+          <w:szCs w:val="28"/>
+          <w:rtl/>
+          <w:lang w:bidi="fa-IR"/>
+        </w:rPr>
+        <w:t>0.2</w:t>
+      </w:r>
+      <w:r>
+        <w:rPr>
+          <w:rFonts w:cs="BNazanin"/>
+          <w:i/>
+          <w:sz w:val="28"/>
+          <w:szCs w:val="28"/>
+          <w:lang w:bidi="fa-IR"/>
+        </w:rPr>
+        <w:t>(</w:t>
+      </w:r>
+      <w:r>
+        <w:rPr>
+          <w:rFonts w:cs="BNazanin" w:hint="cs"/>
+          <w:i/>
+          <w:sz w:val="28"/>
+          <w:szCs w:val="28"/>
+          <w:rtl/>
+          <w:lang w:bidi="fa-IR"/>
+        </w:rPr>
+        <w:t>5</w:t>
+      </w:r>
+      <w:r>
+        <w:rPr>
+          <w:rFonts w:cs="BNazanin"/>
+          <w:i/>
+          <w:sz w:val="28"/>
+          <w:szCs w:val="28"/>
+          <w:lang w:bidi="fa-IR"/>
+        </w:rPr>
+        <w:t>))</w:t>
+      </w:r>
+      <w:r>
+        <w:rPr>
+          <w:rFonts w:cs="BNazanin" w:hint="cs"/>
+          <w:i/>
+          <w:sz w:val="28"/>
+          <w:szCs w:val="28"/>
+          <w:rtl/>
+          <w:lang w:bidi="fa-IR"/>
+        </w:rPr>
+        <w:t xml:space="preserve">هم </w:t>
+      </w:r>
+      <w:r>
+        <w:rPr>
+          <w:rFonts w:cs="BNazanin" w:hint="cs"/>
+          <w:i/>
+          <w:sz w:val="28"/>
+          <w:szCs w:val="28"/>
+          <w:rtl/>
+          <w:lang w:bidi="fa-IR"/>
+        </w:rPr>
+        <w:t>1</w:t>
+      </w:r>
+      <w:r>
+        <w:rPr>
+          <w:rFonts w:cs="BNazanin" w:hint="cs"/>
+          <w:i/>
+          <w:sz w:val="28"/>
+          <w:szCs w:val="28"/>
+          <w:rtl/>
+          <w:lang w:bidi="fa-IR"/>
+        </w:rPr>
+        <w:t xml:space="preserve"> می‌شود </w:t>
+      </w:r>
+      <w:r>
+        <w:rPr>
+          <w:rFonts w:cs="BNazanin"/>
+          <w:i/>
+          <w:sz w:val="28"/>
+          <w:szCs w:val="28"/>
+          <w:rtl/>
+          <w:lang w:bidi="fa-IR"/>
+        </w:rPr>
+        <w:tab/>
+      </w:r>
+    </w:p>
+    <w:p>
+      <w:pPr>
+        <w:bidi/>
+        <w:rPr>
+          <w:rFonts w:cs="BNazanin"/>
+          <w:i/>
+          <w:sz w:val="28"/>
+          <w:szCs w:val="28"/>
+          <w:rtl/>
+          <w:lang w:bidi="fa-IR"/>
+        </w:rPr>
+      </w:pPr>
+    </w:p>
+    <w:p>
+      <w:pPr>
+        <w:bidi/>
+        <w:rPr>
+          <w:rFonts w:cs="BNazanin"/>
+          <w:i/>
+          <w:sz w:val="28"/>
+          <w:szCs w:val="28"/>
+          <w:rtl/>
+          <w:lang w:bidi="fa-IR"/>
+        </w:rPr>
+      </w:pPr>
+    </w:p>
+    <w:p>
+      <w:pPr>
+        <w:bidi/>
+        <w:rPr>
+          <w:rFonts w:cs="BNazanin"/>
+          <w:i/>
+          <w:sz w:val="28"/>
+          <w:szCs w:val="28"/>
+          <w:rtl/>
+          <w:lang w:bidi="fa-IR"/>
+        </w:rPr>
+      </w:pPr>
+    </w:p>
+    <w:p>
+      <w:pPr>
+        <w:bidi/>
+        <w:rPr>
+          <w:rFonts w:cs="BNazanin"/>
+          <w:i/>
+          <w:sz w:val="28"/>
+          <w:szCs w:val="28"/>
+          <w:rtl/>
+          <w:lang w:bidi="fa-IR"/>
+        </w:rPr>
+      </w:pPr>
+    </w:p>
+    <w:p>
+      <w:pPr>
+        <w:bidi/>
+        <w:rPr>
+          <w:rFonts w:cs="BNazanin"/>
+          <w:i/>
+          <w:sz w:val="28"/>
+          <w:szCs w:val="28"/>
+          <w:rtl/>
+          <w:lang w:bidi="fa-IR"/>
+        </w:rPr>
+      </w:pPr>
+    </w:p>
+    <w:p>
+      <w:pPr>
+        <w:bidi/>
+        <w:rPr>
+          <w:rFonts w:cs="BNazanin"/>
+          <w:i/>
+          <w:sz w:val="28"/>
+          <w:szCs w:val="28"/>
+          <w:rtl/>
+          <w:lang w:bidi="fa-IR"/>
+        </w:rPr>
+      </w:pPr>
+    </w:p>
+    <w:p>
+      <w:pPr>
+        <w:bidi/>
+        <w:rPr>
+          <w:rFonts w:cs="BNazanin"/>
+          <w:i/>
+          <w:sz w:val="28"/>
+          <w:szCs w:val="28"/>
+          <w:rtl/>
+          <w:lang w:bidi="fa-IR"/>
+        </w:rPr>
+      </w:pPr>
+    </w:p>
+    <w:p>
+      <w:pPr>
+        <w:bidi/>
+        <w:rPr>
+          <w:rFonts w:cs="BNazanin"/>
+          <w:i/>
+          <w:sz w:val="28"/>
+          <w:szCs w:val="28"/>
+          <w:rtl/>
+          <w:lang w:bidi="fa-IR"/>
+        </w:rPr>
+      </w:pPr>
+    </w:p>
+    <w:p>
+      <w:pPr>
+        <w:bidi/>
+        <w:rPr>
+          <w:rFonts w:cs="BNazanin"/>
+          <w:i/>
+          <w:sz w:val="28"/>
+          <w:szCs w:val="28"/>
+          <w:rtl/>
+          <w:lang w:bidi="fa-IR"/>
+        </w:rPr>
+      </w:pPr>
+    </w:p>
+    <w:p>
+      <w:pPr>
+        <w:bidi/>
+        <w:rPr>
+          <w:rFonts w:cs="BNazanin"/>
+          <w:i/>
+          <w:sz w:val="28"/>
+          <w:szCs w:val="28"/>
+          <w:rtl/>
+          <w:lang w:bidi="fa-IR"/>
+        </w:rPr>
+      </w:pPr>
+      <w:r>
+        <w:rPr>
+          <w:rFonts w:cs="BNazanin" w:hint="cs"/>
+          <w:i/>
+          <w:sz w:val="28"/>
+          <w:szCs w:val="28"/>
+          <w:rtl/>
+          <w:lang w:bidi="fa-IR"/>
+        </w:rPr>
+        <w:lastRenderedPageBreak/>
+        <w:t xml:space="preserve">ولی در مدل آموزشی کلی سه تا از اسناد آمده مربوط به لیگ قهرمانان والیبال مربوط می‌شود </w:t>
+      </w:r>
+    </w:p>
+    <w:p>
+      <w:pPr>
+        <w:bidi/>
+        <w:rPr>
+          <w:rFonts w:cs="BNazanin"/>
+          <w:i/>
+          <w:sz w:val="28"/>
+          <w:szCs w:val="28"/>
+          <w:rtl/>
+          <w:lang w:bidi="fa-IR"/>
+        </w:rPr>
+      </w:pPr>
+      <w:r>
+        <w:rPr>
+          <w:rFonts w:cs="BNazanin" w:hint="cs"/>
+          <w:i/>
+          <w:noProof/>
+          <w:sz w:val="28"/>
+          <w:szCs w:val="28"/>
+          <w:rtl/>
+          <w:lang w:val="fa-IR" w:bidi="fa-IR"/>
+        </w:rPr>
+        <w:drawing>
+          <wp:inline distT="0" distB="0" distL="0" distR="0" wp14:anchorId="6ED3FBA9" wp14:editId="6A241F0F">
+            <wp:extent cx="5943600" cy="3341370"/>
+            <wp:effectExtent l="0" t="0" r="0" b="0"/>
+            <wp:docPr id="21" name="Picture 21"/>
+            <wp:cNvGraphicFramePr>
+              <a:graphicFrameLocks xmlns:a="http://schemas.openxmlformats.org/drawingml/2006/main" noChangeAspect="1"/>
+            </wp:cNvGraphicFramePr>
+            <a:graphic xmlns:a="http://schemas.openxmlformats.org/drawingml/2006/main">
+              <a:graphicData uri="http://schemas.openxmlformats.org/drawingml/2006/picture">
+                <pic:pic xmlns:pic="http://schemas.openxmlformats.org/drawingml/2006/picture">
+                  <pic:nvPicPr>
+                    <pic:cNvPr id="21" name="Picture 21"/>
+                    <pic:cNvPicPr/>
+                  </pic:nvPicPr>
+                  <pic:blipFill>
+                    <a:blip r:embed="rId22">
+                      <a:extLst>
+                        <a:ext uri="{28A0092B-C50C-407E-A947-70E740481C1C}">
+                          <a14:useLocalDpi xmlns:a14="http://schemas.microsoft.com/office/drawing/2010/main" val="0"/>
+                        </a:ext>
+                      </a:extLst>
+                    </a:blip>
+                    <a:stretch>
+                      <a:fillRect/>
+                    </a:stretch>
+                  </pic:blipFill>
+                  <pic:spPr>
+                    <a:xfrm>
+                      <a:off x="0" y="0"/>
+                      <a:ext cx="5943600" cy="3341370"/>
+                    </a:xfrm>
+                    <a:prstGeom prst="rect">
+                      <a:avLst/>
+                    </a:prstGeom>
+                  </pic:spPr>
+                </pic:pic>
+              </a:graphicData>
+            </a:graphic>
+          </wp:inline>
+        </w:drawing>
+      </w:r>
+    </w:p>
+    <w:p>
+      <w:pPr>
+        <w:bidi/>
+        <w:rPr>
+          <w:rFonts w:cs="BNazanin"/>
+          <w:i/>
+          <w:sz w:val="28"/>
+          <w:szCs w:val="28"/>
+          <w:rtl/>
+          <w:lang w:bidi="fa-IR"/>
+        </w:rPr>
+      </w:pPr>
+      <w:r>
+        <w:rPr>
+          <w:rFonts w:cs="BNazanin" w:hint="cs"/>
+          <w:i/>
+          <w:sz w:val="28"/>
+          <w:szCs w:val="28"/>
+          <w:rtl/>
+          <w:lang w:bidi="fa-IR"/>
+        </w:rPr>
+        <w:t>به دلیل اینکه مقادیر بیشتری رو دیده حالت کلی تری در نظر می‌گیرد</w:t>
+      </w:r>
+    </w:p>
+    <w:p>
+      <w:pPr>
+        <w:rPr>
+          <w:rFonts w:cs="BNazanin"/>
+          <w:i/>
+          <w:sz w:val="28"/>
+          <w:szCs w:val="28"/>
+          <w:lang w:bidi="fa-IR"/>
+        </w:rPr>
+      </w:pPr>
+      <w:r>
+        <w:rPr>
+          <w:rFonts w:cs="BNazanin"/>
+          <w:i/>
+          <w:sz w:val="28"/>
+          <w:szCs w:val="28"/>
+          <w:lang w:bidi="fa-IR"/>
+        </w:rPr>
+        <w:t xml:space="preserve">Precision@K = </w:t>
+      </w:r>
+      <w:r>
+        <w:rPr>
+          <w:rFonts w:cs="BNazanin" w:hint="cs"/>
+          <w:i/>
+          <w:sz w:val="28"/>
+          <w:szCs w:val="28"/>
+          <w:rtl/>
+          <w:lang w:bidi="fa-IR"/>
+        </w:rPr>
+        <w:t>0</w:t>
+      </w:r>
+      <w:r>
+        <w:rPr>
+          <w:rFonts w:cs="BNazanin"/>
+          <w:i/>
+          <w:sz w:val="28"/>
+          <w:szCs w:val="28"/>
+          <w:lang w:bidi="fa-IR"/>
+        </w:rPr>
+        <w:t>(</w:t>
+      </w:r>
+      <w:r>
+        <w:rPr>
+          <w:rFonts w:cs="BNazanin" w:hint="cs"/>
+          <w:i/>
+          <w:sz w:val="28"/>
+          <w:szCs w:val="28"/>
+          <w:rtl/>
+          <w:lang w:bidi="fa-IR"/>
+        </w:rPr>
+        <w:t>اولین داک باز گردانده شده کاملا مرتبط نیست</w:t>
+      </w:r>
+      <w:r>
+        <w:rPr>
+          <w:rFonts w:cs="BNazanin"/>
+          <w:i/>
+          <w:sz w:val="28"/>
+          <w:szCs w:val="28"/>
+          <w:lang w:bidi="fa-IR"/>
+        </w:rPr>
+        <w:t xml:space="preserve">) </w:t>
+      </w:r>
+    </w:p>
+    <w:p>
+      <w:pPr>
+        <w:rPr>
+          <w:rFonts w:cs="BNazanin"/>
+          <w:i/>
+          <w:sz w:val="28"/>
+          <w:szCs w:val="28"/>
+          <w:lang w:bidi="fa-IR"/>
+        </w:rPr>
+      </w:pPr>
+      <w:r>
+        <w:rPr>
+          <w:rFonts w:cs="BNazanin"/>
+          <w:i/>
+          <w:sz w:val="28"/>
+          <w:szCs w:val="28"/>
+          <w:lang w:bidi="fa-IR"/>
+        </w:rPr>
+        <w:t xml:space="preserve">Precision@K = </w:t>
+      </w:r>
+      <w:r>
+        <w:rPr>
+          <w:rFonts w:cs="BNazanin" w:hint="cs"/>
+          <w:i/>
+          <w:sz w:val="28"/>
+          <w:szCs w:val="28"/>
+          <w:rtl/>
+          <w:lang w:bidi="fa-IR"/>
+        </w:rPr>
+        <w:t>0.4</w:t>
+      </w:r>
+      <w:r>
+        <w:rPr>
+          <w:rFonts w:cs="BNazanin"/>
+          <w:i/>
+          <w:sz w:val="28"/>
+          <w:szCs w:val="28"/>
+          <w:lang w:bidi="fa-IR"/>
+        </w:rPr>
+        <w:t xml:space="preserve"> (</w:t>
+      </w:r>
+      <w:r>
+        <w:rPr>
+          <w:rFonts w:cs="BNazanin" w:hint="cs"/>
+          <w:i/>
+          <w:sz w:val="28"/>
+          <w:szCs w:val="28"/>
+          <w:rtl/>
+          <w:lang w:bidi="fa-IR"/>
+        </w:rPr>
+        <w:t>سه تا از</w:t>
+      </w:r>
+      <w:r>
+        <w:rPr>
+          <w:rFonts w:cs="BNazanin" w:hint="cs"/>
+          <w:i/>
+          <w:sz w:val="28"/>
+          <w:szCs w:val="28"/>
+          <w:rtl/>
+          <w:lang w:bidi="fa-IR"/>
+        </w:rPr>
+        <w:t xml:space="preserve"> 5 داک غیر مرتبط اند پس </w:t>
+      </w:r>
+      <w:r>
+        <w:rPr>
+          <w:rFonts w:cs="BNazanin" w:hint="cs"/>
+          <w:i/>
+          <w:sz w:val="28"/>
+          <w:szCs w:val="28"/>
+          <w:rtl/>
+          <w:lang w:bidi="fa-IR"/>
+        </w:rPr>
+        <w:t xml:space="preserve">0.4 </w:t>
+      </w:r>
+      <w:r>
+        <w:rPr>
+          <w:rFonts w:cs="BNazanin" w:hint="cs"/>
+          <w:i/>
+          <w:sz w:val="28"/>
+          <w:szCs w:val="28"/>
+          <w:rtl/>
+          <w:lang w:bidi="fa-IR"/>
+        </w:rPr>
+        <w:t>می‌شود</w:t>
+      </w:r>
+      <w:r>
+        <w:rPr>
+          <w:rFonts w:cs="BNazanin"/>
+          <w:i/>
+          <w:sz w:val="28"/>
+          <w:szCs w:val="28"/>
+          <w:lang w:bidi="fa-IR"/>
+        </w:rPr>
+        <w:t>)</w:t>
+      </w:r>
+    </w:p>
+    <w:p>
+      <w:pPr>
+        <w:tabs>
+          <w:tab w:val="center" w:pos="4680"/>
+        </w:tabs>
+        <w:rPr>
+          <w:rFonts w:cs="BNazanin"/>
+          <w:i/>
+          <w:sz w:val="28"/>
+          <w:szCs w:val="28"/>
+          <w:rtl/>
+          <w:lang w:bidi="fa-IR"/>
+        </w:rPr>
+      </w:pPr>
+      <w:r>
+        <w:rPr>
+          <w:rFonts w:cs="BNazanin"/>
+          <w:i/>
+          <w:sz w:val="28"/>
+          <w:szCs w:val="28"/>
+          <w:lang w:bidi="fa-IR"/>
+        </w:rPr>
+        <w:t>MAP (</w:t>
+      </w:r>
+      <w:r>
+        <w:rPr>
+          <w:rFonts w:cs="BNazanin" w:hint="cs"/>
+          <w:i/>
+          <w:sz w:val="28"/>
+          <w:szCs w:val="28"/>
+          <w:rtl/>
+          <w:lang w:bidi="fa-IR"/>
+        </w:rPr>
+        <w:t>0.5</w:t>
+      </w:r>
+      <w:r>
+        <w:rPr>
+          <w:rFonts w:cs="BNazanin"/>
+          <w:i/>
+          <w:sz w:val="28"/>
+          <w:szCs w:val="28"/>
+          <w:lang w:bidi="fa-IR"/>
+        </w:rPr>
+        <w:t>(</w:t>
+      </w:r>
+      <w:r>
+        <w:rPr>
+          <w:rFonts w:cs="BNazanin" w:hint="cs"/>
+          <w:i/>
+          <w:sz w:val="28"/>
+          <w:szCs w:val="28"/>
+          <w:rtl/>
+          <w:lang w:bidi="fa-IR"/>
+        </w:rPr>
+        <w:t>0.5 + 0.4</w:t>
+      </w:r>
+      <w:r>
+        <w:rPr>
+          <w:rFonts w:cs="BNazanin"/>
+          <w:i/>
+          <w:sz w:val="28"/>
+          <w:szCs w:val="28"/>
+          <w:lang w:bidi="fa-IR"/>
+        </w:rPr>
+        <w:t>))</w:t>
+      </w:r>
+      <w:r>
+        <w:rPr>
+          <w:rFonts w:cs="BNazanin" w:hint="cs"/>
+          <w:i/>
+          <w:sz w:val="28"/>
+          <w:szCs w:val="28"/>
+          <w:rtl/>
+          <w:lang w:bidi="fa-IR"/>
+        </w:rPr>
+        <w:t xml:space="preserve">هم </w:t>
+      </w:r>
+      <w:r>
+        <w:rPr>
+          <w:rFonts w:cs="BNazanin" w:hint="cs"/>
+          <w:i/>
+          <w:sz w:val="28"/>
+          <w:szCs w:val="28"/>
+          <w:rtl/>
+          <w:lang w:bidi="fa-IR"/>
+        </w:rPr>
+        <w:t>0.45</w:t>
+      </w:r>
+      <w:r>
+        <w:rPr>
+          <w:rFonts w:cs="BNazanin" w:hint="cs"/>
+          <w:i/>
+          <w:sz w:val="28"/>
+          <w:szCs w:val="28"/>
+          <w:rtl/>
+          <w:lang w:bidi="fa-IR"/>
+        </w:rPr>
+        <w:t xml:space="preserve"> می‌شود </w:t>
+      </w:r>
+      <w:r>
+        <w:rPr>
+          <w:rFonts w:cs="BNazanin"/>
+          <w:i/>
+          <w:sz w:val="28"/>
+          <w:szCs w:val="28"/>
+          <w:rtl/>
+          <w:lang w:bidi="fa-IR"/>
+        </w:rPr>
+        <w:tab/>
+      </w:r>
+    </w:p>
+    <w:p>
+      <w:pPr>
+        <w:bidi/>
+        <w:rPr>
+          <w:rFonts w:cs="BNazanin"/>
+          <w:i/>
+          <w:sz w:val="28"/>
+          <w:szCs w:val="28"/>
+          <w:lang w:bidi="fa-IR"/>
+        </w:rPr>
+      </w:pPr>
+      <w:r>
+        <w:rPr>
+          <w:rFonts w:cs="BNazanin" w:hint="cs"/>
+          <w:i/>
+          <w:sz w:val="28"/>
+          <w:szCs w:val="28"/>
+          <w:rtl/>
+          <w:lang w:bidi="fa-IR"/>
+        </w:rPr>
+        <w:t xml:space="preserve">حالا برای </w:t>
+      </w:r>
+      <w:r>
+        <w:rPr>
+          <w:rFonts w:cs="BNazanin"/>
+          <w:i/>
+          <w:sz w:val="28"/>
+          <w:szCs w:val="28"/>
+          <w:lang w:bidi="fa-IR"/>
+        </w:rPr>
+        <w:t xml:space="preserve">MRR </w:t>
+      </w:r>
+    </w:p>
+    <w:p>
+      <w:pPr>
+        <w:bidi/>
+        <w:rPr>
+          <w:rFonts w:cs="BNazanin"/>
+          <w:i/>
+          <w:sz w:val="28"/>
+          <w:szCs w:val="28"/>
+          <w:rtl/>
+          <w:lang w:bidi="fa-IR"/>
+        </w:rPr>
+      </w:pPr>
+      <w:r>
+        <w:rPr>
+          <w:rFonts w:cs="BNazanin" w:hint="cs"/>
+          <w:i/>
+          <w:sz w:val="28"/>
+          <w:szCs w:val="28"/>
+          <w:rtl/>
+          <w:lang w:bidi="fa-IR"/>
+        </w:rPr>
+        <w:t xml:space="preserve">برای مدل که خودمون آموزش دادیم </w:t>
+      </w:r>
+    </w:p>
+    <w:p>
+      <w:pPr>
+        <w:bidi/>
+        <w:rPr>
+          <w:rFonts w:cs="BNazanin"/>
+          <w:i/>
+          <w:sz w:val="28"/>
+          <w:szCs w:val="28"/>
+          <w:rtl/>
+          <w:lang w:bidi="fa-IR"/>
+        </w:rPr>
+      </w:pPr>
+      <w:r>
+        <w:rPr>
+          <w:rFonts w:cs="BNazanin" w:hint="cs"/>
+          <w:i/>
+          <w:sz w:val="28"/>
+          <w:szCs w:val="28"/>
+          <w:rtl/>
+          <w:lang w:bidi="fa-IR"/>
+        </w:rPr>
+        <w:t xml:space="preserve">سه تا از کوئری ها جواب درست را در اولین داک برگرداندن از چهارتا پس </w:t>
+      </w:r>
+      <w:r>
+        <w:rPr>
+          <w:rFonts w:cs="BNazanin"/>
+          <w:i/>
+          <w:sz w:val="28"/>
+          <w:szCs w:val="28"/>
+          <w:lang w:bidi="fa-IR"/>
+        </w:rPr>
+        <w:t>mrr</w:t>
+      </w:r>
+      <w:r>
+        <w:rPr>
+          <w:rFonts w:cs="BNazanin" w:hint="cs"/>
+          <w:i/>
+          <w:sz w:val="28"/>
+          <w:szCs w:val="28"/>
+          <w:rtl/>
+          <w:lang w:bidi="fa-IR"/>
+        </w:rPr>
+        <w:t xml:space="preserve"> که میانگین اینکه در چه رنکی بازگشته سند مرتبط هست می‌شود 0.75 </w:t>
+      </w:r>
+    </w:p>
+    <w:p>
+      <w:pPr>
+        <w:bidi/>
+        <w:rPr>
+          <w:rFonts w:cs="BNazanin"/>
+          <w:i/>
+          <w:sz w:val="28"/>
+          <w:szCs w:val="28"/>
+          <w:rtl/>
+          <w:lang w:bidi="fa-IR"/>
+        </w:rPr>
+      </w:pPr>
+    </w:p>
+    <w:p>
+      <w:pPr>
+        <w:bidi/>
+        <w:rPr>
+          <w:rFonts w:cs="BNazanin"/>
+          <w:i/>
+          <w:sz w:val="28"/>
+          <w:szCs w:val="28"/>
+          <w:rtl/>
+          <w:lang w:bidi="fa-IR"/>
+        </w:rPr>
+      </w:pPr>
+      <w:r>
+        <w:rPr>
+          <w:rFonts w:cs="BNazanin" w:hint="cs"/>
+          <w:i/>
+          <w:sz w:val="28"/>
+          <w:szCs w:val="28"/>
+          <w:rtl/>
+          <w:lang w:bidi="fa-IR"/>
+        </w:rPr>
+        <w:t xml:space="preserve">برای مدل آموزش داده شده </w:t>
+      </w:r>
+    </w:p>
+    <w:p>
+      <w:pPr>
+        <w:bidi/>
+        <w:rPr>
+          <w:rFonts w:cs="BNazanin"/>
+          <w:i/>
+          <w:sz w:val="28"/>
+          <w:szCs w:val="28"/>
+          <w:rtl/>
+          <w:lang w:bidi="fa-IR"/>
+        </w:rPr>
+      </w:pPr>
+      <w:r>
+        <w:rPr>
+          <w:rFonts w:cs="BNazanin" w:hint="cs"/>
+          <w:i/>
+          <w:sz w:val="28"/>
+          <w:szCs w:val="28"/>
+          <w:rtl/>
+          <w:lang w:bidi="fa-IR"/>
+        </w:rPr>
+        <w:t>یکی از کوئری ها پاسخ درست در مکان دوم و دوتا در مکان اول هست و میانگین در این حالت 0.625</w:t>
+      </w:r>
+      <w:r>
+        <w:rPr>
+          <w:rFonts w:cs="BNazanin"/>
+          <w:i/>
+          <w:sz w:val="28"/>
+          <w:szCs w:val="28"/>
+          <w:lang w:bidi="fa-IR"/>
+        </w:rPr>
+        <w:t xml:space="preserve"> </w:t>
+      </w:r>
+      <w:r>
+        <w:rPr>
+          <w:rFonts w:cs="BNazanin" w:hint="cs"/>
+          <w:i/>
+          <w:sz w:val="28"/>
+          <w:szCs w:val="28"/>
+          <w:rtl/>
+          <w:lang w:bidi="fa-IR"/>
+        </w:rPr>
+        <w:t xml:space="preserve"> می‌شود ولی باید این مورد را در نظر گرفت که این تعداد برای مقایسه این دو کافی نیست </w:t>
+      </w:r>
+    </w:p>
+    <w:p>
+      <w:pPr>
+        <w:bidi/>
+        <w:rPr>
+          <w:rFonts w:cs="BNazanin"/>
+          <w:i/>
+          <w:sz w:val="28"/>
+          <w:szCs w:val="28"/>
+          <w:rtl/>
+          <w:lang w:bidi="fa-IR"/>
+        </w:rPr>
+      </w:pPr>
+    </w:p>
+    <w:p>
+      <w:pPr>
+        <w:bidi/>
+        <w:rPr>
+          <w:rFonts w:cs="BNazanin" w:hint="cs"/>
+          <w:i/>
+          <w:sz w:val="28"/>
+          <w:szCs w:val="28"/>
+          <w:rtl/>
+          <w:lang w:bidi="fa-IR"/>
+        </w:rPr>
+      </w:pPr>
+      <w:r>
+        <w:rPr>
+          <w:rFonts w:cs="BNazanin" w:hint="cs"/>
+          <w:i/>
+          <w:sz w:val="28"/>
+          <w:szCs w:val="28"/>
+          <w:rtl/>
+          <w:lang w:bidi="fa-IR"/>
+        </w:rPr>
+        <w:t>برای برچسب گذاری می‌توانیم از میزان شباهت استفاده کنیم و ترشهولدی در نظر بگیریم.</w:t>
+      </w:r>
     </w:p>
     <w:sectPr>
       <w:pgSz w:w="12240" w:h="15840"/>

</xml_diff>